<commit_message>
- Moved status 400 from Delete to Filter.
</commit_message>
<xml_diff>
--- a/002 - DOCUMENT/API Documentation/Olives/patient_api_endpoints_addiction.docx
+++ b/002 - DOCUMENT/API Documentation/Olives/patient_api_endpoints_addiction.docx
@@ -5986,17 +5986,7 @@
                 <w:sz w:val="20"/>
                 <w:szCs w:val="20"/>
               </w:rPr>
-              <w:t>Optional</w:t>
-            </w:r>
-            <w:r>
-              <w:rPr>
-                <w:rFonts w:ascii="Times New Roman" w:hAnsi="Times New Roman" w:cs="Times New Roman"/>
-                <w:b/>
-                <w:color w:val="000000" w:themeColor="text1"/>
-                <w:sz w:val="20"/>
-                <w:szCs w:val="20"/>
-              </w:rPr>
-              <w:t>.</w:t>
+              <w:t>Optional.</w:t>
             </w:r>
           </w:p>
           <w:p>
@@ -6845,16 +6835,7 @@
                 <w:sz w:val="20"/>
                 <w:szCs w:val="20"/>
               </w:rPr>
-              <w:t>Request parameters are invalid</w:t>
-            </w:r>
-            <w:r>
-              <w:rPr>
-                <w:rFonts w:ascii="Times New Roman" w:hAnsi="Times New Roman" w:cs="Times New Roman"/>
-                <w:color w:val="000000" w:themeColor="text1"/>
-                <w:sz w:val="20"/>
-                <w:szCs w:val="20"/>
-              </w:rPr>
-              <w:t>.</w:t>
+              <w:t>Request parameters are invalid.</w:t>
             </w:r>
           </w:p>
         </w:tc>
@@ -7830,16 +7811,7 @@
                 <w:szCs w:val="20"/>
               </w:rPr>
               <w:lastRenderedPageBreak/>
-              <w:t>Record is not found</w:t>
-            </w:r>
-            <w:r>
-              <w:rPr>
-                <w:rFonts w:ascii="Times New Roman" w:hAnsi="Times New Roman" w:cs="Times New Roman"/>
-                <w:color w:val="000000" w:themeColor="text1"/>
-                <w:sz w:val="20"/>
-                <w:szCs w:val="20"/>
-              </w:rPr>
-              <w:t>.</w:t>
+              <w:t>Record is not found.</w:t>
             </w:r>
           </w:p>
         </w:tc>
@@ -9248,28 +9220,28 @@
                 <w:sz w:val="20"/>
                 <w:szCs w:val="20"/>
               </w:rPr>
-              <w:t>400</w:t>
-            </w:r>
-          </w:p>
-          <w:p>
-            <w:pPr>
-              <w:pStyle w:val="ListParagraph"/>
-              <w:ind w:left="0"/>
-              <w:rPr>
-                <w:rFonts w:ascii="Times New Roman" w:hAnsi="Times New Roman" w:cs="Times New Roman"/>
-                <w:color w:val="000000" w:themeColor="text1"/>
-                <w:sz w:val="20"/>
-                <w:szCs w:val="20"/>
-              </w:rPr>
-            </w:pPr>
-            <w:r>
-              <w:rPr>
-                <w:rFonts w:ascii="Times New Roman" w:hAnsi="Times New Roman" w:cs="Times New Roman"/>
-                <w:color w:val="000000" w:themeColor="text1"/>
-                <w:sz w:val="20"/>
-                <w:szCs w:val="20"/>
-              </w:rPr>
-              <w:t>Request parameters are invalid.</w:t>
+              <w:t>401</w:t>
+            </w:r>
+          </w:p>
+          <w:p>
+            <w:pPr>
+              <w:pStyle w:val="ListParagraph"/>
+              <w:ind w:left="0"/>
+              <w:rPr>
+                <w:rFonts w:ascii="Times New Roman" w:hAnsi="Times New Roman" w:cs="Times New Roman"/>
+                <w:color w:val="000000" w:themeColor="text1"/>
+                <w:sz w:val="20"/>
+                <w:szCs w:val="20"/>
+              </w:rPr>
+            </w:pPr>
+            <w:r>
+              <w:rPr>
+                <w:rFonts w:ascii="Times New Roman" w:hAnsi="Times New Roman" w:cs="Times New Roman"/>
+                <w:color w:val="000000" w:themeColor="text1"/>
+                <w:sz w:val="20"/>
+                <w:szCs w:val="20"/>
+              </w:rPr>
+              <w:t>No email or password contained in request header. Front-end should redirect user to login page.</w:t>
             </w:r>
           </w:p>
         </w:tc>
@@ -9339,18 +9311,18 @@
                 <w:highlight w:val="white"/>
                 <w:lang w:val="vi-VN"/>
               </w:rPr>
-              <w:t>"Errors"</w:t>
-            </w:r>
-            <w:r>
-              <w:rPr>
-                <w:rFonts w:ascii="Consolas" w:hAnsi="Consolas" w:cs="Consolas"/>
-                <w:color w:val="000000"/>
-                <w:sz w:val="19"/>
-                <w:szCs w:val="19"/>
-                <w:highlight w:val="white"/>
-                <w:lang w:val="vi-VN"/>
-              </w:rPr>
-              <w:t>: [</w:t>
+              <w:t>"Error"</w:t>
+            </w:r>
+            <w:r>
+              <w:rPr>
+                <w:rFonts w:ascii="Consolas" w:hAnsi="Consolas" w:cs="Consolas"/>
+                <w:color w:val="000000"/>
+                <w:sz w:val="19"/>
+                <w:szCs w:val="19"/>
+                <w:highlight w:val="white"/>
+                <w:lang w:val="vi-VN"/>
+              </w:rPr>
+              <w:t xml:space="preserve">: </w:t>
             </w:r>
             <w:r>
               <w:rPr>
@@ -9361,62 +9333,7 @@
                 <w:highlight w:val="white"/>
                 <w:lang w:val="vi-VN"/>
               </w:rPr>
-              <w:t>""</w:t>
-            </w:r>
-            <w:r>
-              <w:rPr>
-                <w:rFonts w:ascii="Consolas" w:hAnsi="Consolas" w:cs="Consolas"/>
-                <w:color w:val="000000"/>
-                <w:sz w:val="19"/>
-                <w:szCs w:val="19"/>
-                <w:highlight w:val="white"/>
-                <w:lang w:val="vi-VN"/>
-              </w:rPr>
-              <w:t xml:space="preserve">, </w:t>
-            </w:r>
-            <w:r>
-              <w:rPr>
-                <w:rFonts w:ascii="Consolas" w:hAnsi="Consolas" w:cs="Consolas"/>
-                <w:color w:val="A31515"/>
-                <w:sz w:val="19"/>
-                <w:szCs w:val="19"/>
-                <w:highlight w:val="white"/>
-                <w:lang w:val="vi-VN"/>
-              </w:rPr>
-              <w:t>""</w:t>
-            </w:r>
-            <w:r>
-              <w:rPr>
-                <w:rFonts w:ascii="Consolas" w:hAnsi="Consolas" w:cs="Consolas"/>
-                <w:color w:val="000000"/>
-                <w:sz w:val="19"/>
-                <w:szCs w:val="19"/>
-                <w:highlight w:val="white"/>
-                <w:lang w:val="vi-VN"/>
-              </w:rPr>
-              <w:t xml:space="preserve">, </w:t>
-            </w:r>
-            <w:r>
-              <w:rPr>
-                <w:rFonts w:ascii="Consolas" w:hAnsi="Consolas" w:cs="Consolas"/>
-                <w:color w:val="A31515"/>
-                <w:sz w:val="19"/>
-                <w:szCs w:val="19"/>
-                <w:highlight w:val="white"/>
-                <w:lang w:val="vi-VN"/>
-              </w:rPr>
-              <w:t>""</w:t>
-            </w:r>
-            <w:r>
-              <w:rPr>
-                <w:rFonts w:ascii="Consolas" w:hAnsi="Consolas" w:cs="Consolas"/>
-                <w:color w:val="000000"/>
-                <w:sz w:val="19"/>
-                <w:szCs w:val="19"/>
-                <w:highlight w:val="white"/>
-                <w:lang w:val="vi-VN"/>
-              </w:rPr>
-              <w:t>]</w:t>
+              <w:t>"W012"</w:t>
             </w:r>
           </w:p>
           <w:p>
@@ -9492,7 +9409,7 @@
                 <w:sz w:val="20"/>
                 <w:szCs w:val="20"/>
               </w:rPr>
-              <w:t>No email or password contained in request header. Front-end should redirect user to login page.</w:t>
+              <w:t>Account has been disabled.</w:t>
             </w:r>
           </w:p>
         </w:tc>
@@ -9584,92 +9501,30 @@
                 <w:highlight w:val="white"/>
                 <w:lang w:val="vi-VN"/>
               </w:rPr>
-              <w:t>"W012"</w:t>
-            </w:r>
-          </w:p>
-          <w:p>
-            <w:pPr>
-              <w:rPr>
-                <w:rStyle w:val="sbrace"/>
-                <w:rFonts w:ascii="Times New Roman" w:hAnsi="Times New Roman" w:cs="Times New Roman"/>
-                <w:color w:val="000000" w:themeColor="text1"/>
-                <w:sz w:val="20"/>
-                <w:szCs w:val="20"/>
-              </w:rPr>
-            </w:pPr>
-            <w:r>
-              <w:rPr>
-                <w:rFonts w:ascii="Consolas" w:hAnsi="Consolas" w:cs="Consolas"/>
-                <w:color w:val="000000"/>
-                <w:sz w:val="19"/>
-                <w:szCs w:val="19"/>
-                <w:highlight w:val="white"/>
-                <w:lang w:val="vi-VN"/>
-              </w:rPr>
-              <w:t>}</w:t>
-            </w:r>
-          </w:p>
-        </w:tc>
-      </w:tr>
-      <w:tr>
-        <w:tc>
-          <w:tcPr>
-            <w:tcW w:w="1560" w:type="dxa"/>
-            <w:shd w:val="clear" w:color="auto" w:fill="auto"/>
-            <w:vAlign w:val="center"/>
-          </w:tcPr>
-          <w:p>
-            <w:pPr>
-              <w:pStyle w:val="ListParagraph"/>
-              <w:ind w:left="0"/>
-              <w:jc w:val="center"/>
-              <w:rPr>
-                <w:rFonts w:ascii="Times New Roman" w:hAnsi="Times New Roman" w:cs="Times New Roman"/>
-                <w:b/>
-                <w:color w:val="FF0000"/>
-                <w:sz w:val="20"/>
-                <w:szCs w:val="20"/>
-              </w:rPr>
-            </w:pPr>
-            <w:r>
-              <w:rPr>
-                <w:rFonts w:ascii="Times New Roman" w:hAnsi="Times New Roman" w:cs="Times New Roman"/>
-                <w:b/>
-                <w:color w:val="FF0000"/>
-                <w:sz w:val="20"/>
-                <w:szCs w:val="20"/>
-              </w:rPr>
-              <w:t>401</w:t>
-            </w:r>
-          </w:p>
-          <w:p>
-            <w:pPr>
-              <w:pStyle w:val="ListParagraph"/>
-              <w:ind w:left="0"/>
-              <w:rPr>
-                <w:rFonts w:ascii="Times New Roman" w:hAnsi="Times New Roman" w:cs="Times New Roman"/>
-                <w:color w:val="000000" w:themeColor="text1"/>
-                <w:sz w:val="20"/>
-                <w:szCs w:val="20"/>
-              </w:rPr>
-            </w:pPr>
-            <w:r>
-              <w:rPr>
-                <w:rFonts w:ascii="Times New Roman" w:hAnsi="Times New Roman" w:cs="Times New Roman"/>
-                <w:color w:val="000000" w:themeColor="text1"/>
-                <w:sz w:val="20"/>
-                <w:szCs w:val="20"/>
-              </w:rPr>
-              <w:t>Account has been disabled.</w:t>
-            </w:r>
-          </w:p>
-        </w:tc>
-        <w:tc>
-          <w:tcPr>
-            <w:tcW w:w="9355" w:type="dxa"/>
-            <w:shd w:val="clear" w:color="auto" w:fill="auto"/>
-            <w:vAlign w:val="center"/>
-          </w:tcPr>
+              <w:t>"</w:t>
+            </w:r>
+            <w:r>
+              <w:rPr>
+                <w:rFonts w:ascii="Consolas" w:hAnsi="Consolas" w:cs="Consolas"/>
+                <w:color w:val="A31515"/>
+                <w:sz w:val="19"/>
+                <w:szCs w:val="19"/>
+                <w:highlight w:val="white"/>
+              </w:rPr>
+              <w:t>W002</w:t>
+            </w:r>
+            <w:r>
+              <w:rPr>
+                <w:rFonts w:ascii="Consolas" w:hAnsi="Consolas" w:cs="Consolas"/>
+                <w:color w:val="A31515"/>
+                <w:sz w:val="19"/>
+                <w:szCs w:val="19"/>
+                <w:highlight w:val="white"/>
+                <w:lang w:val="vi-VN"/>
+              </w:rPr>
+              <w:t>"</w:t>
+            </w:r>
+          </w:p>
           <w:p>
             <w:pPr>
               <w:autoSpaceDE w:val="0"/>
@@ -9693,9 +9548,79 @@
                 <w:highlight w:val="white"/>
                 <w:lang w:val="vi-VN"/>
               </w:rPr>
-              <w:t>{</w:t>
-            </w:r>
-          </w:p>
+              <w:t>}</w:t>
+            </w:r>
+          </w:p>
+        </w:tc>
+      </w:tr>
+      <w:tr>
+        <w:tc>
+          <w:tcPr>
+            <w:tcW w:w="1560" w:type="dxa"/>
+            <w:shd w:val="clear" w:color="auto" w:fill="auto"/>
+            <w:vAlign w:val="center"/>
+          </w:tcPr>
+          <w:p>
+            <w:pPr>
+              <w:pStyle w:val="ListParagraph"/>
+              <w:ind w:left="0"/>
+              <w:jc w:val="center"/>
+              <w:rPr>
+                <w:rFonts w:ascii="Times New Roman" w:hAnsi="Times New Roman" w:cs="Times New Roman"/>
+                <w:b/>
+                <w:color w:val="FF0000"/>
+                <w:sz w:val="20"/>
+                <w:szCs w:val="20"/>
+              </w:rPr>
+            </w:pPr>
+            <w:r>
+              <w:rPr>
+                <w:rFonts w:ascii="Times New Roman" w:hAnsi="Times New Roman" w:cs="Times New Roman"/>
+                <w:b/>
+                <w:color w:val="FF0000"/>
+                <w:sz w:val="20"/>
+                <w:szCs w:val="20"/>
+              </w:rPr>
+              <w:t>401</w:t>
+            </w:r>
+          </w:p>
+          <w:p>
+            <w:pPr>
+              <w:pStyle w:val="ListParagraph"/>
+              <w:ind w:left="0"/>
+              <w:rPr>
+                <w:rFonts w:ascii="Times New Roman" w:hAnsi="Times New Roman" w:cs="Times New Roman"/>
+                <w:color w:val="000000" w:themeColor="text1"/>
+                <w:sz w:val="20"/>
+                <w:szCs w:val="20"/>
+              </w:rPr>
+            </w:pPr>
+            <w:r>
+              <w:rPr>
+                <w:rFonts w:ascii="Times New Roman" w:hAnsi="Times New Roman" w:cs="Times New Roman"/>
+                <w:color w:val="000000" w:themeColor="text1"/>
+                <w:sz w:val="20"/>
+                <w:szCs w:val="20"/>
+              </w:rPr>
+              <w:t>Account is pending</w:t>
+            </w:r>
+            <w:r>
+              <w:rPr>
+                <w:rFonts w:ascii="Times New Roman" w:hAnsi="Times New Roman" w:cs="Times New Roman"/>
+                <w:color w:val="000000" w:themeColor="text1"/>
+                <w:sz w:val="20"/>
+                <w:szCs w:val="20"/>
+              </w:rPr>
+              <w:t>.</w:t>
+            </w:r>
+          </w:p>
+        </w:tc>
+        <w:tc>
+          <w:tcPr>
+            <w:tcW w:w="9355" w:type="dxa"/>
+            <w:shd w:val="clear" w:color="auto" w:fill="auto"/>
+            <w:vAlign w:val="center"/>
+          </w:tcPr>
           <w:p>
             <w:pPr>
               <w:autoSpaceDE w:val="0"/>
@@ -9719,61 +9644,7 @@
                 <w:highlight w:val="white"/>
                 <w:lang w:val="vi-VN"/>
               </w:rPr>
-              <w:t xml:space="preserve">  </w:t>
-            </w:r>
-            <w:r>
-              <w:rPr>
-                <w:rFonts w:ascii="Consolas" w:hAnsi="Consolas" w:cs="Consolas"/>
-                <w:color w:val="2E75B6"/>
-                <w:sz w:val="19"/>
-                <w:szCs w:val="19"/>
-                <w:highlight w:val="white"/>
-                <w:lang w:val="vi-VN"/>
-              </w:rPr>
-              <w:t>"Error"</w:t>
-            </w:r>
-            <w:r>
-              <w:rPr>
-                <w:rFonts w:ascii="Consolas" w:hAnsi="Consolas" w:cs="Consolas"/>
-                <w:color w:val="000000"/>
-                <w:sz w:val="19"/>
-                <w:szCs w:val="19"/>
-                <w:highlight w:val="white"/>
-                <w:lang w:val="vi-VN"/>
-              </w:rPr>
-              <w:t xml:space="preserve">: </w:t>
-            </w:r>
-            <w:r>
-              <w:rPr>
-                <w:rFonts w:ascii="Consolas" w:hAnsi="Consolas" w:cs="Consolas"/>
-                <w:color w:val="A31515"/>
-                <w:sz w:val="19"/>
-                <w:szCs w:val="19"/>
-                <w:highlight w:val="white"/>
-                <w:lang w:val="vi-VN"/>
-              </w:rPr>
-              <w:t>"</w:t>
-            </w:r>
-            <w:r>
-              <w:rPr>
-                <w:rFonts w:ascii="Consolas" w:hAnsi="Consolas" w:cs="Consolas"/>
-                <w:color w:val="A31515"/>
-                <w:sz w:val="19"/>
-                <w:szCs w:val="19"/>
-                <w:highlight w:val="white"/>
-              </w:rPr>
-              <w:t>W002</w:t>
-            </w:r>
-            <w:r>
-              <w:rPr>
-                <w:rFonts w:ascii="Consolas" w:hAnsi="Consolas" w:cs="Consolas"/>
-                <w:color w:val="A31515"/>
-                <w:sz w:val="19"/>
-                <w:szCs w:val="19"/>
-                <w:highlight w:val="white"/>
-                <w:lang w:val="vi-VN"/>
-              </w:rPr>
-              <w:t>"</w:t>
+              <w:t>{</w:t>
             </w:r>
           </w:p>
           <w:p>
@@ -9799,79 +9670,63 @@
                 <w:highlight w:val="white"/>
                 <w:lang w:val="vi-VN"/>
               </w:rPr>
-              <w:t>}</w:t>
-            </w:r>
-          </w:p>
-        </w:tc>
-      </w:tr>
-      <w:tr>
-        <w:tc>
-          <w:tcPr>
-            <w:tcW w:w="1560" w:type="dxa"/>
-            <w:shd w:val="clear" w:color="auto" w:fill="auto"/>
-            <w:vAlign w:val="center"/>
-          </w:tcPr>
-          <w:p>
-            <w:pPr>
-              <w:pStyle w:val="ListParagraph"/>
-              <w:ind w:left="0"/>
-              <w:jc w:val="center"/>
-              <w:rPr>
-                <w:rFonts w:ascii="Times New Roman" w:hAnsi="Times New Roman" w:cs="Times New Roman"/>
-                <w:b/>
-                <w:color w:val="FF0000"/>
-                <w:sz w:val="20"/>
-                <w:szCs w:val="20"/>
-              </w:rPr>
-            </w:pPr>
-            <w:r>
-              <w:rPr>
-                <w:rFonts w:ascii="Times New Roman" w:hAnsi="Times New Roman" w:cs="Times New Roman"/>
-                <w:b/>
-                <w:color w:val="FF0000"/>
-                <w:sz w:val="20"/>
-                <w:szCs w:val="20"/>
-              </w:rPr>
-              <w:t>401</w:t>
-            </w:r>
-          </w:p>
-          <w:p>
-            <w:pPr>
-              <w:pStyle w:val="ListParagraph"/>
-              <w:ind w:left="0"/>
-              <w:rPr>
-                <w:rFonts w:ascii="Times New Roman" w:hAnsi="Times New Roman" w:cs="Times New Roman"/>
-                <w:color w:val="000000" w:themeColor="text1"/>
-                <w:sz w:val="20"/>
-                <w:szCs w:val="20"/>
-              </w:rPr>
-            </w:pPr>
-            <w:r>
-              <w:rPr>
-                <w:rFonts w:ascii="Times New Roman" w:hAnsi="Times New Roman" w:cs="Times New Roman"/>
-                <w:color w:val="000000" w:themeColor="text1"/>
-                <w:sz w:val="20"/>
-                <w:szCs w:val="20"/>
-              </w:rPr>
-              <w:t>Account is pending</w:t>
-            </w:r>
-            <w:r>
-              <w:rPr>
-                <w:rFonts w:ascii="Times New Roman" w:hAnsi="Times New Roman" w:cs="Times New Roman"/>
-                <w:color w:val="000000" w:themeColor="text1"/>
-                <w:sz w:val="20"/>
-                <w:szCs w:val="20"/>
-              </w:rPr>
-              <w:t>.</w:t>
-            </w:r>
-          </w:p>
-        </w:tc>
-        <w:tc>
-          <w:tcPr>
-            <w:tcW w:w="9355" w:type="dxa"/>
-            <w:shd w:val="clear" w:color="auto" w:fill="auto"/>
-            <w:vAlign w:val="center"/>
-          </w:tcPr>
+              <w:t xml:space="preserve">  </w:t>
+            </w:r>
+            <w:r>
+              <w:rPr>
+                <w:rFonts w:ascii="Consolas" w:hAnsi="Consolas" w:cs="Consolas"/>
+                <w:color w:val="2E75B6"/>
+                <w:sz w:val="19"/>
+                <w:szCs w:val="19"/>
+                <w:highlight w:val="white"/>
+                <w:lang w:val="vi-VN"/>
+              </w:rPr>
+              <w:t>"Error"</w:t>
+            </w:r>
+            <w:r>
+              <w:rPr>
+                <w:rFonts w:ascii="Consolas" w:hAnsi="Consolas" w:cs="Consolas"/>
+                <w:color w:val="000000"/>
+                <w:sz w:val="19"/>
+                <w:szCs w:val="19"/>
+                <w:highlight w:val="white"/>
+                <w:lang w:val="vi-VN"/>
+              </w:rPr>
+              <w:t xml:space="preserve">: </w:t>
+            </w:r>
+            <w:r>
+              <w:rPr>
+                <w:rFonts w:ascii="Consolas" w:hAnsi="Consolas" w:cs="Consolas"/>
+                <w:color w:val="A31515"/>
+                <w:sz w:val="19"/>
+                <w:szCs w:val="19"/>
+                <w:highlight w:val="white"/>
+                <w:lang w:val="vi-VN"/>
+              </w:rPr>
+              <w:t>"</w:t>
+            </w:r>
+            <w:r>
+              <w:rPr>
+                <w:rFonts w:ascii="Consolas" w:hAnsi="Consolas" w:cs="Consolas"/>
+                <w:color w:val="A31515"/>
+                <w:sz w:val="19"/>
+                <w:szCs w:val="19"/>
+                <w:highlight w:val="white"/>
+              </w:rPr>
+              <w:t>W001</w:t>
+            </w:r>
+            <w:r>
+              <w:rPr>
+                <w:rFonts w:ascii="Consolas" w:hAnsi="Consolas" w:cs="Consolas"/>
+                <w:color w:val="A31515"/>
+                <w:sz w:val="19"/>
+                <w:szCs w:val="19"/>
+                <w:highlight w:val="white"/>
+                <w:lang w:val="vi-VN"/>
+              </w:rPr>
+              <w:t>"</w:t>
+            </w:r>
+          </w:p>
           <w:p>
             <w:pPr>
               <w:autoSpaceDE w:val="0"/>
@@ -9895,9 +9750,70 @@
                 <w:highlight w:val="white"/>
                 <w:lang w:val="vi-VN"/>
               </w:rPr>
-              <w:t>{</w:t>
-            </w:r>
-          </w:p>
+              <w:t>}</w:t>
+            </w:r>
+          </w:p>
+        </w:tc>
+      </w:tr>
+      <w:tr>
+        <w:tc>
+          <w:tcPr>
+            <w:tcW w:w="1560" w:type="dxa"/>
+            <w:shd w:val="clear" w:color="auto" w:fill="auto"/>
+            <w:vAlign w:val="center"/>
+          </w:tcPr>
+          <w:p>
+            <w:pPr>
+              <w:pStyle w:val="ListParagraph"/>
+              <w:ind w:left="0"/>
+              <w:jc w:val="center"/>
+              <w:rPr>
+                <w:rFonts w:ascii="Times New Roman" w:hAnsi="Times New Roman" w:cs="Times New Roman"/>
+                <w:b/>
+                <w:color w:val="FF0000"/>
+                <w:sz w:val="20"/>
+                <w:szCs w:val="20"/>
+              </w:rPr>
+            </w:pPr>
+            <w:r>
+              <w:rPr>
+                <w:rFonts w:ascii="Times New Roman" w:hAnsi="Times New Roman" w:cs="Times New Roman"/>
+                <w:b/>
+                <w:color w:val="FF0000"/>
+                <w:sz w:val="20"/>
+                <w:szCs w:val="20"/>
+              </w:rPr>
+              <w:t>403</w:t>
+            </w:r>
+          </w:p>
+          <w:p>
+            <w:pPr>
+              <w:pStyle w:val="ListParagraph"/>
+              <w:ind w:left="0"/>
+              <w:rPr>
+                <w:rFonts w:ascii="Times New Roman" w:hAnsi="Times New Roman" w:cs="Times New Roman"/>
+                <w:color w:val="000000" w:themeColor="text1"/>
+                <w:sz w:val="20"/>
+                <w:szCs w:val="20"/>
+              </w:rPr>
+            </w:pPr>
+            <w:r>
+              <w:rPr>
+                <w:rFonts w:ascii="Times New Roman" w:hAnsi="Times New Roman" w:cs="Times New Roman"/>
+                <w:color w:val="000000" w:themeColor="text1"/>
+                <w:sz w:val="20"/>
+                <w:szCs w:val="20"/>
+              </w:rPr>
+              <w:t>Account is not allowed to access the function.</w:t>
+            </w:r>
+          </w:p>
+        </w:tc>
+        <w:tc>
+          <w:tcPr>
+            <w:tcW w:w="9355" w:type="dxa"/>
+            <w:shd w:val="clear" w:color="auto" w:fill="auto"/>
+            <w:vAlign w:val="center"/>
+          </w:tcPr>
           <w:p>
             <w:pPr>
               <w:autoSpaceDE w:val="0"/>
@@ -9921,61 +9837,7 @@
                 <w:highlight w:val="white"/>
                 <w:lang w:val="vi-VN"/>
               </w:rPr>
-              <w:t xml:space="preserve">  </w:t>
-            </w:r>
-            <w:r>
-              <w:rPr>
-                <w:rFonts w:ascii="Consolas" w:hAnsi="Consolas" w:cs="Consolas"/>
-                <w:color w:val="2E75B6"/>
-                <w:sz w:val="19"/>
-                <w:szCs w:val="19"/>
-                <w:highlight w:val="white"/>
-                <w:lang w:val="vi-VN"/>
-              </w:rPr>
-              <w:t>"Error"</w:t>
-            </w:r>
-            <w:r>
-              <w:rPr>
-                <w:rFonts w:ascii="Consolas" w:hAnsi="Consolas" w:cs="Consolas"/>
-                <w:color w:val="000000"/>
-                <w:sz w:val="19"/>
-                <w:szCs w:val="19"/>
-                <w:highlight w:val="white"/>
-                <w:lang w:val="vi-VN"/>
-              </w:rPr>
-              <w:t xml:space="preserve">: </w:t>
-            </w:r>
-            <w:r>
-              <w:rPr>
-                <w:rFonts w:ascii="Consolas" w:hAnsi="Consolas" w:cs="Consolas"/>
-                <w:color w:val="A31515"/>
-                <w:sz w:val="19"/>
-                <w:szCs w:val="19"/>
-                <w:highlight w:val="white"/>
-                <w:lang w:val="vi-VN"/>
-              </w:rPr>
-              <w:t>"</w:t>
-            </w:r>
-            <w:r>
-              <w:rPr>
-                <w:rFonts w:ascii="Consolas" w:hAnsi="Consolas" w:cs="Consolas"/>
-                <w:color w:val="A31515"/>
-                <w:sz w:val="19"/>
-                <w:szCs w:val="19"/>
-                <w:highlight w:val="white"/>
-              </w:rPr>
-              <w:t>W001</w:t>
-            </w:r>
-            <w:r>
-              <w:rPr>
-                <w:rFonts w:ascii="Consolas" w:hAnsi="Consolas" w:cs="Consolas"/>
-                <w:color w:val="A31515"/>
-                <w:sz w:val="19"/>
-                <w:szCs w:val="19"/>
-                <w:highlight w:val="white"/>
-                <w:lang w:val="vi-VN"/>
-              </w:rPr>
-              <w:t>"</w:t>
+              <w:t>{</w:t>
             </w:r>
           </w:p>
           <w:p>
@@ -10001,6 +9863,82 @@
                 <w:highlight w:val="white"/>
                 <w:lang w:val="vi-VN"/>
               </w:rPr>
+              <w:t xml:space="preserve">  </w:t>
+            </w:r>
+            <w:r>
+              <w:rPr>
+                <w:rFonts w:ascii="Consolas" w:hAnsi="Consolas" w:cs="Consolas"/>
+                <w:color w:val="2E75B6"/>
+                <w:sz w:val="19"/>
+                <w:szCs w:val="19"/>
+                <w:highlight w:val="white"/>
+                <w:lang w:val="vi-VN"/>
+              </w:rPr>
+              <w:t>"Error"</w:t>
+            </w:r>
+            <w:r>
+              <w:rPr>
+                <w:rFonts w:ascii="Consolas" w:hAnsi="Consolas" w:cs="Consolas"/>
+                <w:color w:val="000000"/>
+                <w:sz w:val="19"/>
+                <w:szCs w:val="19"/>
+                <w:highlight w:val="white"/>
+                <w:lang w:val="vi-VN"/>
+              </w:rPr>
+              <w:t xml:space="preserve">: </w:t>
+            </w:r>
+            <w:r>
+              <w:rPr>
+                <w:rFonts w:ascii="Consolas" w:hAnsi="Consolas" w:cs="Consolas"/>
+                <w:color w:val="A31515"/>
+                <w:sz w:val="19"/>
+                <w:szCs w:val="19"/>
+                <w:highlight w:val="white"/>
+                <w:lang w:val="vi-VN"/>
+              </w:rPr>
+              <w:t>"</w:t>
+            </w:r>
+            <w:r>
+              <w:rPr>
+                <w:rFonts w:ascii="Consolas" w:hAnsi="Consolas" w:cs="Consolas"/>
+                <w:color w:val="A31515"/>
+                <w:sz w:val="19"/>
+                <w:szCs w:val="19"/>
+                <w:highlight w:val="white"/>
+              </w:rPr>
+              <w:t>W013</w:t>
+            </w:r>
+            <w:r>
+              <w:rPr>
+                <w:rFonts w:ascii="Consolas" w:hAnsi="Consolas" w:cs="Consolas"/>
+                <w:color w:val="A31515"/>
+                <w:sz w:val="19"/>
+                <w:szCs w:val="19"/>
+                <w:highlight w:val="white"/>
+                <w:lang w:val="vi-VN"/>
+              </w:rPr>
+              <w:t>"</w:t>
+            </w:r>
+          </w:p>
+          <w:p>
+            <w:pPr>
+              <w:rPr>
+                <w:rStyle w:val="sbrace"/>
+                <w:rFonts w:ascii="Times New Roman" w:hAnsi="Times New Roman" w:cs="Times New Roman"/>
+                <w:color w:val="000000" w:themeColor="text1"/>
+                <w:sz w:val="20"/>
+                <w:szCs w:val="20"/>
+              </w:rPr>
+            </w:pPr>
+            <w:r>
+              <w:rPr>
+                <w:rFonts w:ascii="Consolas" w:hAnsi="Consolas" w:cs="Consolas"/>
+                <w:color w:val="000000"/>
+                <w:sz w:val="19"/>
+                <w:szCs w:val="19"/>
+                <w:highlight w:val="white"/>
+                <w:lang w:val="vi-VN"/>
+              </w:rPr>
               <w:t>}</w:t>
             </w:r>
           </w:p>
@@ -10055,7 +9993,16 @@
                 <w:sz w:val="20"/>
                 <w:szCs w:val="20"/>
               </w:rPr>
-              <w:t>Account is not allowed to access the function.</w:t>
+              <w:t>Request is forbidden due to the requester doesn’t have any relationship with the owner of records</w:t>
+            </w:r>
+            <w:r>
+              <w:rPr>
+                <w:rFonts w:ascii="Times New Roman" w:hAnsi="Times New Roman" w:cs="Times New Roman"/>
+                <w:color w:val="000000" w:themeColor="text1"/>
+                <w:sz w:val="20"/>
+                <w:szCs w:val="20"/>
+              </w:rPr>
+              <w:t>.</w:t>
             </w:r>
           </w:p>
         </w:tc>
@@ -10157,7 +10104,7 @@
                 <w:szCs w:val="19"/>
                 <w:highlight w:val="white"/>
               </w:rPr>
-              <w:t>W013</w:t>
+              <w:t>W019</w:t>
             </w:r>
             <w:r>
               <w:rPr>
@@ -10223,37 +10170,28 @@
                 <w:sz w:val="20"/>
                 <w:szCs w:val="20"/>
               </w:rPr>
-              <w:t>403</w:t>
-            </w:r>
-          </w:p>
-          <w:p>
-            <w:pPr>
-              <w:pStyle w:val="ListParagraph"/>
-              <w:ind w:left="0"/>
-              <w:rPr>
-                <w:rFonts w:ascii="Times New Roman" w:hAnsi="Times New Roman" w:cs="Times New Roman"/>
-                <w:color w:val="000000" w:themeColor="text1"/>
-                <w:sz w:val="20"/>
-                <w:szCs w:val="20"/>
-              </w:rPr>
-            </w:pPr>
-            <w:r>
-              <w:rPr>
-                <w:rFonts w:ascii="Times New Roman" w:hAnsi="Times New Roman" w:cs="Times New Roman"/>
-                <w:color w:val="000000" w:themeColor="text1"/>
-                <w:sz w:val="20"/>
-                <w:szCs w:val="20"/>
-              </w:rPr>
-              <w:t>Request is forbidden due to the requester doesn’t have any relationship with the owner of records</w:t>
-            </w:r>
-            <w:r>
-              <w:rPr>
-                <w:rFonts w:ascii="Times New Roman" w:hAnsi="Times New Roman" w:cs="Times New Roman"/>
-                <w:color w:val="000000" w:themeColor="text1"/>
-                <w:sz w:val="20"/>
-                <w:szCs w:val="20"/>
-              </w:rPr>
-              <w:t>.</w:t>
+              <w:t>404</w:t>
+            </w:r>
+          </w:p>
+          <w:p>
+            <w:pPr>
+              <w:pStyle w:val="ListParagraph"/>
+              <w:ind w:left="0"/>
+              <w:rPr>
+                <w:rFonts w:ascii="Times New Roman" w:hAnsi="Times New Roman" w:cs="Times New Roman"/>
+                <w:color w:val="000000" w:themeColor="text1"/>
+                <w:sz w:val="20"/>
+                <w:szCs w:val="20"/>
+              </w:rPr>
+            </w:pPr>
+            <w:r>
+              <w:rPr>
+                <w:rFonts w:ascii="Times New Roman" w:hAnsi="Times New Roman" w:cs="Times New Roman"/>
+                <w:color w:val="000000" w:themeColor="text1"/>
+                <w:sz w:val="20"/>
+                <w:szCs w:val="20"/>
+              </w:rPr>
+              <w:t>Record is not found.</w:t>
             </w:r>
           </w:p>
         </w:tc>
@@ -10355,7 +10293,7 @@
                 <w:szCs w:val="19"/>
                 <w:highlight w:val="white"/>
               </w:rPr>
-              <w:t>W019</w:t>
+              <w:t>W006</w:t>
             </w:r>
             <w:r>
               <w:rPr>
@@ -10421,28 +10359,37 @@
                 <w:sz w:val="20"/>
                 <w:szCs w:val="20"/>
               </w:rPr>
-              <w:t>404</w:t>
-            </w:r>
-          </w:p>
-          <w:p>
-            <w:pPr>
-              <w:pStyle w:val="ListParagraph"/>
-              <w:ind w:left="0"/>
-              <w:rPr>
-                <w:rFonts w:ascii="Times New Roman" w:hAnsi="Times New Roman" w:cs="Times New Roman"/>
-                <w:color w:val="000000" w:themeColor="text1"/>
-                <w:sz w:val="20"/>
-                <w:szCs w:val="20"/>
-              </w:rPr>
-            </w:pPr>
-            <w:r>
-              <w:rPr>
-                <w:rFonts w:ascii="Times New Roman" w:hAnsi="Times New Roman" w:cs="Times New Roman"/>
-                <w:color w:val="000000" w:themeColor="text1"/>
-                <w:sz w:val="20"/>
-                <w:szCs w:val="20"/>
-              </w:rPr>
-              <w:t>Record is not found.</w:t>
+              <w:t>500</w:t>
+            </w:r>
+          </w:p>
+          <w:p>
+            <w:pPr>
+              <w:pStyle w:val="ListParagraph"/>
+              <w:ind w:left="0"/>
+              <w:rPr>
+                <w:rFonts w:ascii="Times New Roman" w:hAnsi="Times New Roman" w:cs="Times New Roman"/>
+                <w:color w:val="000000" w:themeColor="text1"/>
+                <w:sz w:val="20"/>
+                <w:szCs w:val="20"/>
+              </w:rPr>
+            </w:pPr>
+            <w:r>
+              <w:rPr>
+                <w:rFonts w:ascii="Times New Roman" w:hAnsi="Times New Roman" w:cs="Times New Roman"/>
+                <w:color w:val="000000" w:themeColor="text1"/>
+                <w:sz w:val="20"/>
+                <w:szCs w:val="20"/>
+              </w:rPr>
+              <w:t>Something wrong with server. Tell client to try again or contact with admin</w:t>
+            </w:r>
+            <w:r>
+              <w:rPr>
+                <w:rFonts w:ascii="Times New Roman" w:hAnsi="Times New Roman" w:cs="Times New Roman"/>
+                <w:color w:val="000000" w:themeColor="text1"/>
+                <w:sz w:val="20"/>
+                <w:szCs w:val="20"/>
+              </w:rPr>
+              <w:t>.</w:t>
             </w:r>
           </w:p>
         </w:tc>
@@ -10544,215 +10491,6 @@
                 <w:szCs w:val="19"/>
                 <w:highlight w:val="white"/>
               </w:rPr>
-              <w:t>W006</w:t>
-            </w:r>
-            <w:r>
-              <w:rPr>
-                <w:rFonts w:ascii="Consolas" w:hAnsi="Consolas" w:cs="Consolas"/>
-                <w:color w:val="A31515"/>
-                <w:sz w:val="19"/>
-                <w:szCs w:val="19"/>
-                <w:highlight w:val="white"/>
-                <w:lang w:val="vi-VN"/>
-              </w:rPr>
-              <w:t>"</w:t>
-            </w:r>
-          </w:p>
-          <w:p>
-            <w:pPr>
-              <w:rPr>
-                <w:rStyle w:val="sbrace"/>
-                <w:rFonts w:ascii="Times New Roman" w:hAnsi="Times New Roman" w:cs="Times New Roman"/>
-                <w:color w:val="000000" w:themeColor="text1"/>
-                <w:sz w:val="20"/>
-                <w:szCs w:val="20"/>
-              </w:rPr>
-            </w:pPr>
-            <w:r>
-              <w:rPr>
-                <w:rFonts w:ascii="Consolas" w:hAnsi="Consolas" w:cs="Consolas"/>
-                <w:color w:val="000000"/>
-                <w:sz w:val="19"/>
-                <w:szCs w:val="19"/>
-                <w:highlight w:val="white"/>
-                <w:lang w:val="vi-VN"/>
-              </w:rPr>
-              <w:t>}</w:t>
-            </w:r>
-          </w:p>
-        </w:tc>
-      </w:tr>
-      <w:tr>
-        <w:tc>
-          <w:tcPr>
-            <w:tcW w:w="1560" w:type="dxa"/>
-            <w:shd w:val="clear" w:color="auto" w:fill="auto"/>
-            <w:vAlign w:val="center"/>
-          </w:tcPr>
-          <w:p>
-            <w:pPr>
-              <w:pStyle w:val="ListParagraph"/>
-              <w:ind w:left="0"/>
-              <w:jc w:val="center"/>
-              <w:rPr>
-                <w:rFonts w:ascii="Times New Roman" w:hAnsi="Times New Roman" w:cs="Times New Roman"/>
-                <w:b/>
-                <w:color w:val="FF0000"/>
-                <w:sz w:val="20"/>
-                <w:szCs w:val="20"/>
-              </w:rPr>
-            </w:pPr>
-            <w:r>
-              <w:rPr>
-                <w:rFonts w:ascii="Times New Roman" w:hAnsi="Times New Roman" w:cs="Times New Roman"/>
-                <w:b/>
-                <w:color w:val="FF0000"/>
-                <w:sz w:val="20"/>
-                <w:szCs w:val="20"/>
-              </w:rPr>
-              <w:t>500</w:t>
-            </w:r>
-          </w:p>
-          <w:p>
-            <w:pPr>
-              <w:pStyle w:val="ListParagraph"/>
-              <w:ind w:left="0"/>
-              <w:rPr>
-                <w:rFonts w:ascii="Times New Roman" w:hAnsi="Times New Roman" w:cs="Times New Roman"/>
-                <w:color w:val="000000" w:themeColor="text1"/>
-                <w:sz w:val="20"/>
-                <w:szCs w:val="20"/>
-              </w:rPr>
-            </w:pPr>
-            <w:r>
-              <w:rPr>
-                <w:rFonts w:ascii="Times New Roman" w:hAnsi="Times New Roman" w:cs="Times New Roman"/>
-                <w:color w:val="000000" w:themeColor="text1"/>
-                <w:sz w:val="20"/>
-                <w:szCs w:val="20"/>
-              </w:rPr>
-              <w:t xml:space="preserve">Something wrong with server. Tell client to try </w:t>
-            </w:r>
-            <w:r>
-              <w:rPr>
-                <w:rFonts w:ascii="Times New Roman" w:hAnsi="Times New Roman" w:cs="Times New Roman"/>
-                <w:color w:val="000000" w:themeColor="text1"/>
-                <w:sz w:val="20"/>
-                <w:szCs w:val="20"/>
-              </w:rPr>
-              <w:lastRenderedPageBreak/>
-              <w:t>again or contact with admin</w:t>
-            </w:r>
-            <w:r>
-              <w:rPr>
-                <w:rFonts w:ascii="Times New Roman" w:hAnsi="Times New Roman" w:cs="Times New Roman"/>
-                <w:color w:val="000000" w:themeColor="text1"/>
-                <w:sz w:val="20"/>
-                <w:szCs w:val="20"/>
-              </w:rPr>
-              <w:t>.</w:t>
-            </w:r>
-          </w:p>
-        </w:tc>
-        <w:tc>
-          <w:tcPr>
-            <w:tcW w:w="9355" w:type="dxa"/>
-            <w:shd w:val="clear" w:color="auto" w:fill="auto"/>
-            <w:vAlign w:val="center"/>
-          </w:tcPr>
-          <w:p>
-            <w:pPr>
-              <w:autoSpaceDE w:val="0"/>
-              <w:autoSpaceDN w:val="0"/>
-              <w:adjustRightInd w:val="0"/>
-              <w:rPr>
-                <w:rFonts w:ascii="Consolas" w:hAnsi="Consolas" w:cs="Consolas"/>
-                <w:color w:val="000000"/>
-                <w:sz w:val="19"/>
-                <w:szCs w:val="19"/>
-                <w:highlight w:val="white"/>
-                <w:lang w:val="vi-VN"/>
-              </w:rPr>
-            </w:pPr>
-            <w:r>
-              <w:rPr>
-                <w:rFonts w:ascii="Consolas" w:hAnsi="Consolas" w:cs="Consolas"/>
-                <w:color w:val="000000"/>
-                <w:sz w:val="19"/>
-                <w:szCs w:val="19"/>
-                <w:highlight w:val="white"/>
-                <w:lang w:val="vi-VN"/>
-              </w:rPr>
-              <w:lastRenderedPageBreak/>
-              <w:t>{</w:t>
-            </w:r>
-          </w:p>
-          <w:p>
-            <w:pPr>
-              <w:autoSpaceDE w:val="0"/>
-              <w:autoSpaceDN w:val="0"/>
-              <w:adjustRightInd w:val="0"/>
-              <w:rPr>
-                <w:rFonts w:ascii="Consolas" w:hAnsi="Consolas" w:cs="Consolas"/>
-                <w:color w:val="000000"/>
-                <w:sz w:val="19"/>
-                <w:szCs w:val="19"/>
-                <w:highlight w:val="white"/>
-                <w:lang w:val="vi-VN"/>
-              </w:rPr>
-            </w:pPr>
-            <w:r>
-              <w:rPr>
-                <w:rFonts w:ascii="Consolas" w:hAnsi="Consolas" w:cs="Consolas"/>
-                <w:color w:val="000000"/>
-                <w:sz w:val="19"/>
-                <w:szCs w:val="19"/>
-                <w:highlight w:val="white"/>
-                <w:lang w:val="vi-VN"/>
-              </w:rPr>
-              <w:t xml:space="preserve">  </w:t>
-            </w:r>
-            <w:r>
-              <w:rPr>
-                <w:rFonts w:ascii="Consolas" w:hAnsi="Consolas" w:cs="Consolas"/>
-                <w:color w:val="2E75B6"/>
-                <w:sz w:val="19"/>
-                <w:szCs w:val="19"/>
-                <w:highlight w:val="white"/>
-                <w:lang w:val="vi-VN"/>
-              </w:rPr>
-              <w:t>"Error"</w:t>
-            </w:r>
-            <w:r>
-              <w:rPr>
-                <w:rFonts w:ascii="Consolas" w:hAnsi="Consolas" w:cs="Consolas"/>
-                <w:color w:val="000000"/>
-                <w:sz w:val="19"/>
-                <w:szCs w:val="19"/>
-                <w:highlight w:val="white"/>
-                <w:lang w:val="vi-VN"/>
-              </w:rPr>
-              <w:t xml:space="preserve">: </w:t>
-            </w:r>
-            <w:r>
-              <w:rPr>
-                <w:rFonts w:ascii="Consolas" w:hAnsi="Consolas" w:cs="Consolas"/>
-                <w:color w:val="A31515"/>
-                <w:sz w:val="19"/>
-                <w:szCs w:val="19"/>
-                <w:highlight w:val="white"/>
-                <w:lang w:val="vi-VN"/>
-              </w:rPr>
-              <w:t>"</w:t>
-            </w:r>
-            <w:r>
-              <w:rPr>
-                <w:rFonts w:ascii="Consolas" w:hAnsi="Consolas" w:cs="Consolas"/>
-                <w:color w:val="A31515"/>
-                <w:sz w:val="19"/>
-                <w:szCs w:val="19"/>
-                <w:highlight w:val="white"/>
-              </w:rPr>
               <w:t>W021</w:t>
             </w:r>
             <w:r>
@@ -10792,6 +10530,46 @@
         </w:tc>
       </w:tr>
     </w:tbl>
+    <w:p>
+      <w:pPr>
+        <w:rPr>
+          <w:rFonts w:ascii="Times New Roman" w:hAnsi="Times New Roman" w:cs="Times New Roman"/>
+          <w:color w:val="000000" w:themeColor="text1"/>
+          <w:sz w:val="28"/>
+          <w:szCs w:val="28"/>
+        </w:rPr>
+      </w:pPr>
+    </w:p>
+    <w:p>
+      <w:pPr>
+        <w:rPr>
+          <w:rFonts w:ascii="Times New Roman" w:hAnsi="Times New Roman" w:cs="Times New Roman"/>
+          <w:color w:val="000000" w:themeColor="text1"/>
+          <w:sz w:val="28"/>
+          <w:szCs w:val="28"/>
+        </w:rPr>
+      </w:pPr>
+    </w:p>
+    <w:p>
+      <w:pPr>
+        <w:rPr>
+          <w:rFonts w:ascii="Times New Roman" w:hAnsi="Times New Roman" w:cs="Times New Roman"/>
+          <w:color w:val="000000" w:themeColor="text1"/>
+          <w:sz w:val="28"/>
+          <w:szCs w:val="28"/>
+        </w:rPr>
+      </w:pPr>
+    </w:p>
+    <w:p>
+      <w:pPr>
+        <w:rPr>
+          <w:rFonts w:ascii="Times New Roman" w:hAnsi="Times New Roman" w:cs="Times New Roman"/>
+          <w:color w:val="000000" w:themeColor="text1"/>
+          <w:sz w:val="28"/>
+          <w:szCs w:val="28"/>
+        </w:rPr>
+      </w:pPr>
+    </w:p>
     <w:p>
       <w:pPr>
         <w:rPr>
@@ -14726,28 +14504,30 @@
                 <w:szCs w:val="20"/>
               </w:rPr>
               <w:lastRenderedPageBreak/>
-              <w:t>401</w:t>
-            </w:r>
-          </w:p>
-          <w:p>
-            <w:pPr>
-              <w:pStyle w:val="ListParagraph"/>
-              <w:ind w:left="0"/>
-              <w:rPr>
-                <w:rFonts w:ascii="Times New Roman" w:hAnsi="Times New Roman" w:cs="Times New Roman"/>
-                <w:color w:val="000000" w:themeColor="text1"/>
-                <w:sz w:val="20"/>
-                <w:szCs w:val="20"/>
-              </w:rPr>
-            </w:pPr>
-            <w:r>
-              <w:rPr>
-                <w:rFonts w:ascii="Times New Roman" w:hAnsi="Times New Roman" w:cs="Times New Roman"/>
-                <w:color w:val="000000" w:themeColor="text1"/>
-                <w:sz w:val="20"/>
-                <w:szCs w:val="20"/>
-              </w:rPr>
-              <w:t>No email or password contained in request header. Front-end should redirect user to login page.</w:t>
+              <w:t>400</w:t>
+            </w:r>
+            <w:bookmarkStart w:id="0" w:name="_GoBack"/>
+            <w:bookmarkEnd w:id="0"/>
+          </w:p>
+          <w:p>
+            <w:pPr>
+              <w:pStyle w:val="ListParagraph"/>
+              <w:ind w:left="0"/>
+              <w:rPr>
+                <w:rFonts w:ascii="Times New Roman" w:hAnsi="Times New Roman" w:cs="Times New Roman"/>
+                <w:color w:val="000000" w:themeColor="text1"/>
+                <w:sz w:val="20"/>
+                <w:szCs w:val="20"/>
+              </w:rPr>
+            </w:pPr>
+            <w:r>
+              <w:rPr>
+                <w:rFonts w:ascii="Times New Roman" w:hAnsi="Times New Roman" w:cs="Times New Roman"/>
+                <w:color w:val="000000" w:themeColor="text1"/>
+                <w:sz w:val="20"/>
+                <w:szCs w:val="20"/>
+              </w:rPr>
+              <w:t>Request parameters are invalid.</w:t>
             </w:r>
           </w:p>
         </w:tc>
@@ -14817,18 +14597,18 @@
                 <w:highlight w:val="white"/>
                 <w:lang w:val="vi-VN"/>
               </w:rPr>
-              <w:t>"Error"</w:t>
-            </w:r>
-            <w:r>
-              <w:rPr>
-                <w:rFonts w:ascii="Consolas" w:hAnsi="Consolas" w:cs="Consolas"/>
-                <w:color w:val="000000"/>
-                <w:sz w:val="19"/>
-                <w:szCs w:val="19"/>
-                <w:highlight w:val="white"/>
-                <w:lang w:val="vi-VN"/>
-              </w:rPr>
-              <w:t xml:space="preserve">: </w:t>
+              <w:t>"Errors"</w:t>
+            </w:r>
+            <w:r>
+              <w:rPr>
+                <w:rFonts w:ascii="Consolas" w:hAnsi="Consolas" w:cs="Consolas"/>
+                <w:color w:val="000000"/>
+                <w:sz w:val="19"/>
+                <w:szCs w:val="19"/>
+                <w:highlight w:val="white"/>
+                <w:lang w:val="vi-VN"/>
+              </w:rPr>
+              <w:t>: [</w:t>
             </w:r>
             <w:r>
               <w:rPr>
@@ -14839,7 +14619,62 @@
                 <w:highlight w:val="white"/>
                 <w:lang w:val="vi-VN"/>
               </w:rPr>
-              <w:t>"W012"</w:t>
+              <w:t>""</w:t>
+            </w:r>
+            <w:r>
+              <w:rPr>
+                <w:rFonts w:ascii="Consolas" w:hAnsi="Consolas" w:cs="Consolas"/>
+                <w:color w:val="000000"/>
+                <w:sz w:val="19"/>
+                <w:szCs w:val="19"/>
+                <w:highlight w:val="white"/>
+                <w:lang w:val="vi-VN"/>
+              </w:rPr>
+              <w:t xml:space="preserve">, </w:t>
+            </w:r>
+            <w:r>
+              <w:rPr>
+                <w:rFonts w:ascii="Consolas" w:hAnsi="Consolas" w:cs="Consolas"/>
+                <w:color w:val="A31515"/>
+                <w:sz w:val="19"/>
+                <w:szCs w:val="19"/>
+                <w:highlight w:val="white"/>
+                <w:lang w:val="vi-VN"/>
+              </w:rPr>
+              <w:t>""</w:t>
+            </w:r>
+            <w:r>
+              <w:rPr>
+                <w:rFonts w:ascii="Consolas" w:hAnsi="Consolas" w:cs="Consolas"/>
+                <w:color w:val="000000"/>
+                <w:sz w:val="19"/>
+                <w:szCs w:val="19"/>
+                <w:highlight w:val="white"/>
+                <w:lang w:val="vi-VN"/>
+              </w:rPr>
+              <w:t xml:space="preserve">, </w:t>
+            </w:r>
+            <w:r>
+              <w:rPr>
+                <w:rFonts w:ascii="Consolas" w:hAnsi="Consolas" w:cs="Consolas"/>
+                <w:color w:val="A31515"/>
+                <w:sz w:val="19"/>
+                <w:szCs w:val="19"/>
+                <w:highlight w:val="white"/>
+                <w:lang w:val="vi-VN"/>
+              </w:rPr>
+              <w:t>""</w:t>
+            </w:r>
+            <w:r>
+              <w:rPr>
+                <w:rFonts w:ascii="Consolas" w:hAnsi="Consolas" w:cs="Consolas"/>
+                <w:color w:val="000000"/>
+                <w:sz w:val="19"/>
+                <w:szCs w:val="19"/>
+                <w:highlight w:val="white"/>
+                <w:lang w:val="vi-VN"/>
+              </w:rPr>
+              <w:t>]</w:t>
             </w:r>
           </w:p>
           <w:p>
@@ -14915,7 +14750,7 @@
                 <w:sz w:val="20"/>
                 <w:szCs w:val="20"/>
               </w:rPr>
-              <w:t>Account has been disabled.</w:t>
+              <w:t>No email or password contained in request header. Front-end should redirect user to login page.</w:t>
             </w:r>
           </w:p>
         </w:tc>
@@ -15007,30 +14842,92 @@
                 <w:highlight w:val="white"/>
                 <w:lang w:val="vi-VN"/>
               </w:rPr>
-              <w:t>"</w:t>
-            </w:r>
-            <w:r>
-              <w:rPr>
-                <w:rFonts w:ascii="Consolas" w:hAnsi="Consolas" w:cs="Consolas"/>
-                <w:color w:val="A31515"/>
-                <w:sz w:val="19"/>
-                <w:szCs w:val="19"/>
-                <w:highlight w:val="white"/>
-              </w:rPr>
-              <w:t>W002</w:t>
-            </w:r>
-            <w:r>
-              <w:rPr>
-                <w:rFonts w:ascii="Consolas" w:hAnsi="Consolas" w:cs="Consolas"/>
-                <w:color w:val="A31515"/>
-                <w:sz w:val="19"/>
-                <w:szCs w:val="19"/>
-                <w:highlight w:val="white"/>
-                <w:lang w:val="vi-VN"/>
-              </w:rPr>
-              <w:t>"</w:t>
-            </w:r>
-          </w:p>
+              <w:t>"W012"</w:t>
+            </w:r>
+          </w:p>
+          <w:p>
+            <w:pPr>
+              <w:rPr>
+                <w:rStyle w:val="sbrace"/>
+                <w:rFonts w:ascii="Times New Roman" w:hAnsi="Times New Roman" w:cs="Times New Roman"/>
+                <w:color w:val="000000" w:themeColor="text1"/>
+                <w:sz w:val="20"/>
+                <w:szCs w:val="20"/>
+              </w:rPr>
+            </w:pPr>
+            <w:r>
+              <w:rPr>
+                <w:rFonts w:ascii="Consolas" w:hAnsi="Consolas" w:cs="Consolas"/>
+                <w:color w:val="000000"/>
+                <w:sz w:val="19"/>
+                <w:szCs w:val="19"/>
+                <w:highlight w:val="white"/>
+                <w:lang w:val="vi-VN"/>
+              </w:rPr>
+              <w:t>}</w:t>
+            </w:r>
+          </w:p>
+        </w:tc>
+      </w:tr>
+      <w:tr>
+        <w:tc>
+          <w:tcPr>
+            <w:tcW w:w="1560" w:type="dxa"/>
+            <w:shd w:val="clear" w:color="auto" w:fill="auto"/>
+            <w:vAlign w:val="center"/>
+          </w:tcPr>
+          <w:p>
+            <w:pPr>
+              <w:pStyle w:val="ListParagraph"/>
+              <w:ind w:left="0"/>
+              <w:jc w:val="center"/>
+              <w:rPr>
+                <w:rFonts w:ascii="Times New Roman" w:hAnsi="Times New Roman" w:cs="Times New Roman"/>
+                <w:b/>
+                <w:color w:val="FF0000"/>
+                <w:sz w:val="20"/>
+                <w:szCs w:val="20"/>
+              </w:rPr>
+            </w:pPr>
+            <w:r>
+              <w:rPr>
+                <w:rFonts w:ascii="Times New Roman" w:hAnsi="Times New Roman" w:cs="Times New Roman"/>
+                <w:b/>
+                <w:color w:val="FF0000"/>
+                <w:sz w:val="20"/>
+                <w:szCs w:val="20"/>
+              </w:rPr>
+              <w:t>401</w:t>
+            </w:r>
+          </w:p>
+          <w:p>
+            <w:pPr>
+              <w:pStyle w:val="ListParagraph"/>
+              <w:ind w:left="0"/>
+              <w:rPr>
+                <w:rFonts w:ascii="Times New Roman" w:hAnsi="Times New Roman" w:cs="Times New Roman"/>
+                <w:color w:val="000000" w:themeColor="text1"/>
+                <w:sz w:val="20"/>
+                <w:szCs w:val="20"/>
+              </w:rPr>
+            </w:pPr>
+            <w:r>
+              <w:rPr>
+                <w:rFonts w:ascii="Times New Roman" w:hAnsi="Times New Roman" w:cs="Times New Roman"/>
+                <w:color w:val="000000" w:themeColor="text1"/>
+                <w:sz w:val="20"/>
+                <w:szCs w:val="20"/>
+              </w:rPr>
+              <w:t>Account has been disabled.</w:t>
+            </w:r>
+          </w:p>
+        </w:tc>
+        <w:tc>
+          <w:tcPr>
+            <w:tcW w:w="9355" w:type="dxa"/>
+            <w:shd w:val="clear" w:color="auto" w:fill="auto"/>
+            <w:vAlign w:val="center"/>
+          </w:tcPr>
           <w:p>
             <w:pPr>
               <w:autoSpaceDE w:val="0"/>
@@ -15054,79 +14951,9 @@
                 <w:highlight w:val="white"/>
                 <w:lang w:val="vi-VN"/>
               </w:rPr>
-              <w:t>}</w:t>
-            </w:r>
-          </w:p>
-        </w:tc>
-      </w:tr>
-      <w:tr>
-        <w:tc>
-          <w:tcPr>
-            <w:tcW w:w="1560" w:type="dxa"/>
-            <w:shd w:val="clear" w:color="auto" w:fill="auto"/>
-            <w:vAlign w:val="center"/>
-          </w:tcPr>
-          <w:p>
-            <w:pPr>
-              <w:pStyle w:val="ListParagraph"/>
-              <w:ind w:left="0"/>
-              <w:jc w:val="center"/>
-              <w:rPr>
-                <w:rFonts w:ascii="Times New Roman" w:hAnsi="Times New Roman" w:cs="Times New Roman"/>
-                <w:b/>
-                <w:color w:val="FF0000"/>
-                <w:sz w:val="20"/>
-                <w:szCs w:val="20"/>
-              </w:rPr>
-            </w:pPr>
-            <w:r>
-              <w:rPr>
-                <w:rFonts w:ascii="Times New Roman" w:hAnsi="Times New Roman" w:cs="Times New Roman"/>
-                <w:b/>
-                <w:color w:val="FF0000"/>
-                <w:sz w:val="20"/>
-                <w:szCs w:val="20"/>
-              </w:rPr>
-              <w:t>401</w:t>
-            </w:r>
-          </w:p>
-          <w:p>
-            <w:pPr>
-              <w:pStyle w:val="ListParagraph"/>
-              <w:ind w:left="0"/>
-              <w:rPr>
-                <w:rFonts w:ascii="Times New Roman" w:hAnsi="Times New Roman" w:cs="Times New Roman"/>
-                <w:color w:val="000000" w:themeColor="text1"/>
-                <w:sz w:val="20"/>
-                <w:szCs w:val="20"/>
-              </w:rPr>
-            </w:pPr>
-            <w:r>
-              <w:rPr>
-                <w:rFonts w:ascii="Times New Roman" w:hAnsi="Times New Roman" w:cs="Times New Roman"/>
-                <w:color w:val="000000" w:themeColor="text1"/>
-                <w:sz w:val="20"/>
-                <w:szCs w:val="20"/>
-              </w:rPr>
-              <w:t>Account is pending</w:t>
-            </w:r>
-            <w:r>
-              <w:rPr>
-                <w:rFonts w:ascii="Times New Roman" w:hAnsi="Times New Roman" w:cs="Times New Roman"/>
-                <w:color w:val="000000" w:themeColor="text1"/>
-                <w:sz w:val="20"/>
-                <w:szCs w:val="20"/>
-              </w:rPr>
-              <w:t>.</w:t>
-            </w:r>
-          </w:p>
-        </w:tc>
-        <w:tc>
-          <w:tcPr>
-            <w:tcW w:w="9355" w:type="dxa"/>
-            <w:shd w:val="clear" w:color="auto" w:fill="auto"/>
-            <w:vAlign w:val="center"/>
-          </w:tcPr>
+              <w:t>{</w:t>
+            </w:r>
+          </w:p>
           <w:p>
             <w:pPr>
               <w:autoSpaceDE w:val="0"/>
@@ -15150,7 +14977,61 @@
                 <w:highlight w:val="white"/>
                 <w:lang w:val="vi-VN"/>
               </w:rPr>
-              <w:t>{</w:t>
+              <w:t xml:space="preserve">  </w:t>
+            </w:r>
+            <w:r>
+              <w:rPr>
+                <w:rFonts w:ascii="Consolas" w:hAnsi="Consolas" w:cs="Consolas"/>
+                <w:color w:val="2E75B6"/>
+                <w:sz w:val="19"/>
+                <w:szCs w:val="19"/>
+                <w:highlight w:val="white"/>
+                <w:lang w:val="vi-VN"/>
+              </w:rPr>
+              <w:t>"Error"</w:t>
+            </w:r>
+            <w:r>
+              <w:rPr>
+                <w:rFonts w:ascii="Consolas" w:hAnsi="Consolas" w:cs="Consolas"/>
+                <w:color w:val="000000"/>
+                <w:sz w:val="19"/>
+                <w:szCs w:val="19"/>
+                <w:highlight w:val="white"/>
+                <w:lang w:val="vi-VN"/>
+              </w:rPr>
+              <w:t xml:space="preserve">: </w:t>
+            </w:r>
+            <w:r>
+              <w:rPr>
+                <w:rFonts w:ascii="Consolas" w:hAnsi="Consolas" w:cs="Consolas"/>
+                <w:color w:val="A31515"/>
+                <w:sz w:val="19"/>
+                <w:szCs w:val="19"/>
+                <w:highlight w:val="white"/>
+                <w:lang w:val="vi-VN"/>
+              </w:rPr>
+              <w:t>"</w:t>
+            </w:r>
+            <w:r>
+              <w:rPr>
+                <w:rFonts w:ascii="Consolas" w:hAnsi="Consolas" w:cs="Consolas"/>
+                <w:color w:val="A31515"/>
+                <w:sz w:val="19"/>
+                <w:szCs w:val="19"/>
+                <w:highlight w:val="white"/>
+              </w:rPr>
+              <w:t>W002</w:t>
+            </w:r>
+            <w:r>
+              <w:rPr>
+                <w:rFonts w:ascii="Consolas" w:hAnsi="Consolas" w:cs="Consolas"/>
+                <w:color w:val="A31515"/>
+                <w:sz w:val="19"/>
+                <w:szCs w:val="19"/>
+                <w:highlight w:val="white"/>
+                <w:lang w:val="vi-VN"/>
+              </w:rPr>
+              <w:t>"</w:t>
             </w:r>
           </w:p>
           <w:p>
@@ -15176,63 +15057,79 @@
                 <w:highlight w:val="white"/>
                 <w:lang w:val="vi-VN"/>
               </w:rPr>
-              <w:t xml:space="preserve">  </w:t>
-            </w:r>
-            <w:r>
-              <w:rPr>
-                <w:rFonts w:ascii="Consolas" w:hAnsi="Consolas" w:cs="Consolas"/>
-                <w:color w:val="2E75B6"/>
-                <w:sz w:val="19"/>
-                <w:szCs w:val="19"/>
-                <w:highlight w:val="white"/>
-                <w:lang w:val="vi-VN"/>
-              </w:rPr>
-              <w:t>"Error"</w:t>
-            </w:r>
-            <w:r>
-              <w:rPr>
-                <w:rFonts w:ascii="Consolas" w:hAnsi="Consolas" w:cs="Consolas"/>
-                <w:color w:val="000000"/>
-                <w:sz w:val="19"/>
-                <w:szCs w:val="19"/>
-                <w:highlight w:val="white"/>
-                <w:lang w:val="vi-VN"/>
-              </w:rPr>
-              <w:t xml:space="preserve">: </w:t>
-            </w:r>
-            <w:r>
-              <w:rPr>
-                <w:rFonts w:ascii="Consolas" w:hAnsi="Consolas" w:cs="Consolas"/>
-                <w:color w:val="A31515"/>
-                <w:sz w:val="19"/>
-                <w:szCs w:val="19"/>
-                <w:highlight w:val="white"/>
-                <w:lang w:val="vi-VN"/>
-              </w:rPr>
-              <w:t>"</w:t>
-            </w:r>
-            <w:r>
-              <w:rPr>
-                <w:rFonts w:ascii="Consolas" w:hAnsi="Consolas" w:cs="Consolas"/>
-                <w:color w:val="A31515"/>
-                <w:sz w:val="19"/>
-                <w:szCs w:val="19"/>
-                <w:highlight w:val="white"/>
-              </w:rPr>
-              <w:t>W001</w:t>
-            </w:r>
-            <w:r>
-              <w:rPr>
-                <w:rFonts w:ascii="Consolas" w:hAnsi="Consolas" w:cs="Consolas"/>
-                <w:color w:val="A31515"/>
-                <w:sz w:val="19"/>
-                <w:szCs w:val="19"/>
-                <w:highlight w:val="white"/>
-                <w:lang w:val="vi-VN"/>
-              </w:rPr>
-              <w:t>"</w:t>
-            </w:r>
-          </w:p>
+              <w:t>}</w:t>
+            </w:r>
+          </w:p>
+        </w:tc>
+      </w:tr>
+      <w:tr>
+        <w:tc>
+          <w:tcPr>
+            <w:tcW w:w="1560" w:type="dxa"/>
+            <w:shd w:val="clear" w:color="auto" w:fill="auto"/>
+            <w:vAlign w:val="center"/>
+          </w:tcPr>
+          <w:p>
+            <w:pPr>
+              <w:pStyle w:val="ListParagraph"/>
+              <w:ind w:left="0"/>
+              <w:jc w:val="center"/>
+              <w:rPr>
+                <w:rFonts w:ascii="Times New Roman" w:hAnsi="Times New Roman" w:cs="Times New Roman"/>
+                <w:b/>
+                <w:color w:val="FF0000"/>
+                <w:sz w:val="20"/>
+                <w:szCs w:val="20"/>
+              </w:rPr>
+            </w:pPr>
+            <w:r>
+              <w:rPr>
+                <w:rFonts w:ascii="Times New Roman" w:hAnsi="Times New Roman" w:cs="Times New Roman"/>
+                <w:b/>
+                <w:color w:val="FF0000"/>
+                <w:sz w:val="20"/>
+                <w:szCs w:val="20"/>
+              </w:rPr>
+              <w:t>401</w:t>
+            </w:r>
+          </w:p>
+          <w:p>
+            <w:pPr>
+              <w:pStyle w:val="ListParagraph"/>
+              <w:ind w:left="0"/>
+              <w:rPr>
+                <w:rFonts w:ascii="Times New Roman" w:hAnsi="Times New Roman" w:cs="Times New Roman"/>
+                <w:color w:val="000000" w:themeColor="text1"/>
+                <w:sz w:val="20"/>
+                <w:szCs w:val="20"/>
+              </w:rPr>
+            </w:pPr>
+            <w:r>
+              <w:rPr>
+                <w:rFonts w:ascii="Times New Roman" w:hAnsi="Times New Roman" w:cs="Times New Roman"/>
+                <w:color w:val="000000" w:themeColor="text1"/>
+                <w:sz w:val="20"/>
+                <w:szCs w:val="20"/>
+              </w:rPr>
+              <w:t>Account is pending</w:t>
+            </w:r>
+            <w:r>
+              <w:rPr>
+                <w:rFonts w:ascii="Times New Roman" w:hAnsi="Times New Roman" w:cs="Times New Roman"/>
+                <w:color w:val="000000" w:themeColor="text1"/>
+                <w:sz w:val="20"/>
+                <w:szCs w:val="20"/>
+              </w:rPr>
+              <w:t>.</w:t>
+            </w:r>
+          </w:p>
+        </w:tc>
+        <w:tc>
+          <w:tcPr>
+            <w:tcW w:w="9355" w:type="dxa"/>
+            <w:shd w:val="clear" w:color="auto" w:fill="auto"/>
+            <w:vAlign w:val="center"/>
+          </w:tcPr>
           <w:p>
             <w:pPr>
               <w:autoSpaceDE w:val="0"/>
@@ -15256,70 +15153,9 @@
                 <w:highlight w:val="white"/>
                 <w:lang w:val="vi-VN"/>
               </w:rPr>
-              <w:t>}</w:t>
-            </w:r>
-          </w:p>
-        </w:tc>
-      </w:tr>
-      <w:tr>
-        <w:tc>
-          <w:tcPr>
-            <w:tcW w:w="1560" w:type="dxa"/>
-            <w:shd w:val="clear" w:color="auto" w:fill="auto"/>
-            <w:vAlign w:val="center"/>
-          </w:tcPr>
-          <w:p>
-            <w:pPr>
-              <w:pStyle w:val="ListParagraph"/>
-              <w:ind w:left="0"/>
-              <w:jc w:val="center"/>
-              <w:rPr>
-                <w:rFonts w:ascii="Times New Roman" w:hAnsi="Times New Roman" w:cs="Times New Roman"/>
-                <w:b/>
-                <w:color w:val="FF0000"/>
-                <w:sz w:val="20"/>
-                <w:szCs w:val="20"/>
-              </w:rPr>
-            </w:pPr>
-            <w:r>
-              <w:rPr>
-                <w:rFonts w:ascii="Times New Roman" w:hAnsi="Times New Roman" w:cs="Times New Roman"/>
-                <w:b/>
-                <w:color w:val="FF0000"/>
-                <w:sz w:val="20"/>
-                <w:szCs w:val="20"/>
-              </w:rPr>
-              <w:t>403</w:t>
-            </w:r>
-          </w:p>
-          <w:p>
-            <w:pPr>
-              <w:pStyle w:val="ListParagraph"/>
-              <w:ind w:left="0"/>
-              <w:rPr>
-                <w:rFonts w:ascii="Times New Roman" w:hAnsi="Times New Roman" w:cs="Times New Roman"/>
-                <w:color w:val="000000" w:themeColor="text1"/>
-                <w:sz w:val="20"/>
-                <w:szCs w:val="20"/>
-              </w:rPr>
-            </w:pPr>
-            <w:r>
-              <w:rPr>
-                <w:rFonts w:ascii="Times New Roman" w:hAnsi="Times New Roman" w:cs="Times New Roman"/>
-                <w:color w:val="000000" w:themeColor="text1"/>
-                <w:sz w:val="20"/>
-                <w:szCs w:val="20"/>
-              </w:rPr>
-              <w:t>Account is not allowed to access the function.</w:t>
-            </w:r>
-          </w:p>
-        </w:tc>
-        <w:tc>
-          <w:tcPr>
-            <w:tcW w:w="9355" w:type="dxa"/>
-            <w:shd w:val="clear" w:color="auto" w:fill="auto"/>
-            <w:vAlign w:val="center"/>
-          </w:tcPr>
+              <w:t>{</w:t>
+            </w:r>
+          </w:p>
           <w:p>
             <w:pPr>
               <w:autoSpaceDE w:val="0"/>
@@ -15343,7 +15179,61 @@
                 <w:highlight w:val="white"/>
                 <w:lang w:val="vi-VN"/>
               </w:rPr>
-              <w:t>{</w:t>
+              <w:t xml:space="preserve">  </w:t>
+            </w:r>
+            <w:r>
+              <w:rPr>
+                <w:rFonts w:ascii="Consolas" w:hAnsi="Consolas" w:cs="Consolas"/>
+                <w:color w:val="2E75B6"/>
+                <w:sz w:val="19"/>
+                <w:szCs w:val="19"/>
+                <w:highlight w:val="white"/>
+                <w:lang w:val="vi-VN"/>
+              </w:rPr>
+              <w:t>"Error"</w:t>
+            </w:r>
+            <w:r>
+              <w:rPr>
+                <w:rFonts w:ascii="Consolas" w:hAnsi="Consolas" w:cs="Consolas"/>
+                <w:color w:val="000000"/>
+                <w:sz w:val="19"/>
+                <w:szCs w:val="19"/>
+                <w:highlight w:val="white"/>
+                <w:lang w:val="vi-VN"/>
+              </w:rPr>
+              <w:t xml:space="preserve">: </w:t>
+            </w:r>
+            <w:r>
+              <w:rPr>
+                <w:rFonts w:ascii="Consolas" w:hAnsi="Consolas" w:cs="Consolas"/>
+                <w:color w:val="A31515"/>
+                <w:sz w:val="19"/>
+                <w:szCs w:val="19"/>
+                <w:highlight w:val="white"/>
+                <w:lang w:val="vi-VN"/>
+              </w:rPr>
+              <w:t>"</w:t>
+            </w:r>
+            <w:r>
+              <w:rPr>
+                <w:rFonts w:ascii="Consolas" w:hAnsi="Consolas" w:cs="Consolas"/>
+                <w:color w:val="A31515"/>
+                <w:sz w:val="19"/>
+                <w:szCs w:val="19"/>
+                <w:highlight w:val="white"/>
+              </w:rPr>
+              <w:t>W001</w:t>
+            </w:r>
+            <w:r>
+              <w:rPr>
+                <w:rFonts w:ascii="Consolas" w:hAnsi="Consolas" w:cs="Consolas"/>
+                <w:color w:val="A31515"/>
+                <w:sz w:val="19"/>
+                <w:szCs w:val="19"/>
+                <w:highlight w:val="white"/>
+                <w:lang w:val="vi-VN"/>
+              </w:rPr>
+              <w:t>"</w:t>
             </w:r>
           </w:p>
           <w:p>
@@ -15369,82 +15259,6 @@
                 <w:highlight w:val="white"/>
                 <w:lang w:val="vi-VN"/>
               </w:rPr>
-              <w:t xml:space="preserve">  </w:t>
-            </w:r>
-            <w:r>
-              <w:rPr>
-                <w:rFonts w:ascii="Consolas" w:hAnsi="Consolas" w:cs="Consolas"/>
-                <w:color w:val="2E75B6"/>
-                <w:sz w:val="19"/>
-                <w:szCs w:val="19"/>
-                <w:highlight w:val="white"/>
-                <w:lang w:val="vi-VN"/>
-              </w:rPr>
-              <w:t>"Error"</w:t>
-            </w:r>
-            <w:r>
-              <w:rPr>
-                <w:rFonts w:ascii="Consolas" w:hAnsi="Consolas" w:cs="Consolas"/>
-                <w:color w:val="000000"/>
-                <w:sz w:val="19"/>
-                <w:szCs w:val="19"/>
-                <w:highlight w:val="white"/>
-                <w:lang w:val="vi-VN"/>
-              </w:rPr>
-              <w:t xml:space="preserve">: </w:t>
-            </w:r>
-            <w:r>
-              <w:rPr>
-                <w:rFonts w:ascii="Consolas" w:hAnsi="Consolas" w:cs="Consolas"/>
-                <w:color w:val="A31515"/>
-                <w:sz w:val="19"/>
-                <w:szCs w:val="19"/>
-                <w:highlight w:val="white"/>
-                <w:lang w:val="vi-VN"/>
-              </w:rPr>
-              <w:t>"</w:t>
-            </w:r>
-            <w:r>
-              <w:rPr>
-                <w:rFonts w:ascii="Consolas" w:hAnsi="Consolas" w:cs="Consolas"/>
-                <w:color w:val="A31515"/>
-                <w:sz w:val="19"/>
-                <w:szCs w:val="19"/>
-                <w:highlight w:val="white"/>
-              </w:rPr>
-              <w:t>W013</w:t>
-            </w:r>
-            <w:r>
-              <w:rPr>
-                <w:rFonts w:ascii="Consolas" w:hAnsi="Consolas" w:cs="Consolas"/>
-                <w:color w:val="A31515"/>
-                <w:sz w:val="19"/>
-                <w:szCs w:val="19"/>
-                <w:highlight w:val="white"/>
-                <w:lang w:val="vi-VN"/>
-              </w:rPr>
-              <w:t>"</w:t>
-            </w:r>
-          </w:p>
-          <w:p>
-            <w:pPr>
-              <w:rPr>
-                <w:rStyle w:val="sbrace"/>
-                <w:rFonts w:ascii="Times New Roman" w:hAnsi="Times New Roman" w:cs="Times New Roman"/>
-                <w:color w:val="000000" w:themeColor="text1"/>
-                <w:sz w:val="20"/>
-                <w:szCs w:val="20"/>
-              </w:rPr>
-            </w:pPr>
-            <w:r>
-              <w:rPr>
-                <w:rFonts w:ascii="Consolas" w:hAnsi="Consolas" w:cs="Consolas"/>
-                <w:color w:val="000000"/>
-                <w:sz w:val="19"/>
-                <w:szCs w:val="19"/>
-                <w:highlight w:val="white"/>
-                <w:lang w:val="vi-VN"/>
-              </w:rPr>
               <w:t>}</w:t>
             </w:r>
           </w:p>
@@ -15470,7 +15284,6 @@
                 <w:szCs w:val="20"/>
               </w:rPr>
             </w:pPr>
-            <w:bookmarkStart w:id="0" w:name="_GoBack"/>
             <w:r>
               <w:rPr>
                 <w:rFonts w:ascii="Times New Roman" w:hAnsi="Times New Roman" w:cs="Times New Roman"/>
@@ -15479,28 +15292,28 @@
                 <w:sz w:val="20"/>
                 <w:szCs w:val="20"/>
               </w:rPr>
-              <w:t>500</w:t>
-            </w:r>
-          </w:p>
-          <w:p>
-            <w:pPr>
-              <w:pStyle w:val="ListParagraph"/>
-              <w:ind w:left="0"/>
-              <w:rPr>
-                <w:rFonts w:ascii="Times New Roman" w:hAnsi="Times New Roman" w:cs="Times New Roman"/>
-                <w:color w:val="000000" w:themeColor="text1"/>
-                <w:sz w:val="20"/>
-                <w:szCs w:val="20"/>
-              </w:rPr>
-            </w:pPr>
-            <w:r>
-              <w:rPr>
-                <w:rFonts w:ascii="Times New Roman" w:hAnsi="Times New Roman" w:cs="Times New Roman"/>
-                <w:color w:val="000000" w:themeColor="text1"/>
-                <w:sz w:val="20"/>
-                <w:szCs w:val="20"/>
-              </w:rPr>
-              <w:t>Something wrong with server. Tell client to try again or contact with admin.</w:t>
+              <w:t>403</w:t>
+            </w:r>
+          </w:p>
+          <w:p>
+            <w:pPr>
+              <w:pStyle w:val="ListParagraph"/>
+              <w:ind w:left="0"/>
+              <w:rPr>
+                <w:rFonts w:ascii="Times New Roman" w:hAnsi="Times New Roman" w:cs="Times New Roman"/>
+                <w:color w:val="000000" w:themeColor="text1"/>
+                <w:sz w:val="20"/>
+                <w:szCs w:val="20"/>
+              </w:rPr>
+            </w:pPr>
+            <w:r>
+              <w:rPr>
+                <w:rFonts w:ascii="Times New Roman" w:hAnsi="Times New Roman" w:cs="Times New Roman"/>
+                <w:color w:val="000000" w:themeColor="text1"/>
+                <w:sz w:val="20"/>
+                <w:szCs w:val="20"/>
+              </w:rPr>
+              <w:t>Account is not allowed to access the function.</w:t>
             </w:r>
           </w:p>
         </w:tc>
@@ -15602,6 +15415,195 @@
                 <w:szCs w:val="19"/>
                 <w:highlight w:val="white"/>
               </w:rPr>
+              <w:t>W013</w:t>
+            </w:r>
+            <w:r>
+              <w:rPr>
+                <w:rFonts w:ascii="Consolas" w:hAnsi="Consolas" w:cs="Consolas"/>
+                <w:color w:val="A31515"/>
+                <w:sz w:val="19"/>
+                <w:szCs w:val="19"/>
+                <w:highlight w:val="white"/>
+                <w:lang w:val="vi-VN"/>
+              </w:rPr>
+              <w:t>"</w:t>
+            </w:r>
+          </w:p>
+          <w:p>
+            <w:pPr>
+              <w:rPr>
+                <w:rStyle w:val="sbrace"/>
+                <w:rFonts w:ascii="Times New Roman" w:hAnsi="Times New Roman" w:cs="Times New Roman"/>
+                <w:color w:val="000000" w:themeColor="text1"/>
+                <w:sz w:val="20"/>
+                <w:szCs w:val="20"/>
+              </w:rPr>
+            </w:pPr>
+            <w:r>
+              <w:rPr>
+                <w:rFonts w:ascii="Consolas" w:hAnsi="Consolas" w:cs="Consolas"/>
+                <w:color w:val="000000"/>
+                <w:sz w:val="19"/>
+                <w:szCs w:val="19"/>
+                <w:highlight w:val="white"/>
+                <w:lang w:val="vi-VN"/>
+              </w:rPr>
+              <w:t>}</w:t>
+            </w:r>
+          </w:p>
+        </w:tc>
+      </w:tr>
+      <w:tr>
+        <w:tc>
+          <w:tcPr>
+            <w:tcW w:w="1560" w:type="dxa"/>
+            <w:shd w:val="clear" w:color="auto" w:fill="auto"/>
+            <w:vAlign w:val="center"/>
+          </w:tcPr>
+          <w:p>
+            <w:pPr>
+              <w:pStyle w:val="ListParagraph"/>
+              <w:ind w:left="0"/>
+              <w:jc w:val="center"/>
+              <w:rPr>
+                <w:rFonts w:ascii="Times New Roman" w:hAnsi="Times New Roman" w:cs="Times New Roman"/>
+                <w:b/>
+                <w:color w:val="FF0000"/>
+                <w:sz w:val="20"/>
+                <w:szCs w:val="20"/>
+              </w:rPr>
+            </w:pPr>
+            <w:r>
+              <w:rPr>
+                <w:rFonts w:ascii="Times New Roman" w:hAnsi="Times New Roman" w:cs="Times New Roman"/>
+                <w:b/>
+                <w:color w:val="FF0000"/>
+                <w:sz w:val="20"/>
+                <w:szCs w:val="20"/>
+              </w:rPr>
+              <w:t>500</w:t>
+            </w:r>
+          </w:p>
+          <w:p>
+            <w:pPr>
+              <w:pStyle w:val="ListParagraph"/>
+              <w:ind w:left="0"/>
+              <w:rPr>
+                <w:rFonts w:ascii="Times New Roman" w:hAnsi="Times New Roman" w:cs="Times New Roman"/>
+                <w:color w:val="000000" w:themeColor="text1"/>
+                <w:sz w:val="20"/>
+                <w:szCs w:val="20"/>
+              </w:rPr>
+            </w:pPr>
+            <w:r>
+              <w:rPr>
+                <w:rFonts w:ascii="Times New Roman" w:hAnsi="Times New Roman" w:cs="Times New Roman"/>
+                <w:color w:val="000000" w:themeColor="text1"/>
+                <w:sz w:val="20"/>
+                <w:szCs w:val="20"/>
+              </w:rPr>
+              <w:t>Something wrong with server. Tell client to try again or contact with admin.</w:t>
+            </w:r>
+          </w:p>
+        </w:tc>
+        <w:tc>
+          <w:tcPr>
+            <w:tcW w:w="9355" w:type="dxa"/>
+            <w:shd w:val="clear" w:color="auto" w:fill="auto"/>
+            <w:vAlign w:val="center"/>
+          </w:tcPr>
+          <w:p>
+            <w:pPr>
+              <w:autoSpaceDE w:val="0"/>
+              <w:autoSpaceDN w:val="0"/>
+              <w:adjustRightInd w:val="0"/>
+              <w:rPr>
+                <w:rFonts w:ascii="Consolas" w:hAnsi="Consolas" w:cs="Consolas"/>
+                <w:color w:val="000000"/>
+                <w:sz w:val="19"/>
+                <w:szCs w:val="19"/>
+                <w:highlight w:val="white"/>
+                <w:lang w:val="vi-VN"/>
+              </w:rPr>
+            </w:pPr>
+            <w:r>
+              <w:rPr>
+                <w:rFonts w:ascii="Consolas" w:hAnsi="Consolas" w:cs="Consolas"/>
+                <w:color w:val="000000"/>
+                <w:sz w:val="19"/>
+                <w:szCs w:val="19"/>
+                <w:highlight w:val="white"/>
+                <w:lang w:val="vi-VN"/>
+              </w:rPr>
+              <w:t>{</w:t>
+            </w:r>
+          </w:p>
+          <w:p>
+            <w:pPr>
+              <w:autoSpaceDE w:val="0"/>
+              <w:autoSpaceDN w:val="0"/>
+              <w:adjustRightInd w:val="0"/>
+              <w:rPr>
+                <w:rFonts w:ascii="Consolas" w:hAnsi="Consolas" w:cs="Consolas"/>
+                <w:color w:val="000000"/>
+                <w:sz w:val="19"/>
+                <w:szCs w:val="19"/>
+                <w:highlight w:val="white"/>
+                <w:lang w:val="vi-VN"/>
+              </w:rPr>
+            </w:pPr>
+            <w:r>
+              <w:rPr>
+                <w:rFonts w:ascii="Consolas" w:hAnsi="Consolas" w:cs="Consolas"/>
+                <w:color w:val="000000"/>
+                <w:sz w:val="19"/>
+                <w:szCs w:val="19"/>
+                <w:highlight w:val="white"/>
+                <w:lang w:val="vi-VN"/>
+              </w:rPr>
+              <w:t xml:space="preserve">  </w:t>
+            </w:r>
+            <w:r>
+              <w:rPr>
+                <w:rFonts w:ascii="Consolas" w:hAnsi="Consolas" w:cs="Consolas"/>
+                <w:color w:val="2E75B6"/>
+                <w:sz w:val="19"/>
+                <w:szCs w:val="19"/>
+                <w:highlight w:val="white"/>
+                <w:lang w:val="vi-VN"/>
+              </w:rPr>
+              <w:t>"Error"</w:t>
+            </w:r>
+            <w:r>
+              <w:rPr>
+                <w:rFonts w:ascii="Consolas" w:hAnsi="Consolas" w:cs="Consolas"/>
+                <w:color w:val="000000"/>
+                <w:sz w:val="19"/>
+                <w:szCs w:val="19"/>
+                <w:highlight w:val="white"/>
+                <w:lang w:val="vi-VN"/>
+              </w:rPr>
+              <w:t xml:space="preserve">: </w:t>
+            </w:r>
+            <w:r>
+              <w:rPr>
+                <w:rFonts w:ascii="Consolas" w:hAnsi="Consolas" w:cs="Consolas"/>
+                <w:color w:val="A31515"/>
+                <w:sz w:val="19"/>
+                <w:szCs w:val="19"/>
+                <w:highlight w:val="white"/>
+                <w:lang w:val="vi-VN"/>
+              </w:rPr>
+              <w:t>"</w:t>
+            </w:r>
+            <w:r>
+              <w:rPr>
+                <w:rFonts w:ascii="Consolas" w:hAnsi="Consolas" w:cs="Consolas"/>
+                <w:color w:val="A31515"/>
+                <w:sz w:val="19"/>
+                <w:szCs w:val="19"/>
+                <w:highlight w:val="white"/>
+              </w:rPr>
               <w:t>W021</w:t>
             </w:r>
             <w:r>
@@ -15640,7 +15642,6 @@
           </w:p>
         </w:tc>
       </w:tr>
-      <w:bookmarkEnd w:id="0"/>
     </w:tbl>
     <w:p>
       <w:pPr>

</xml_diff>

<commit_message>
- Added id of addiction note to Delete function.
</commit_message>
<xml_diff>
--- a/002 - DOCUMENT/API Documentation/Olives/patient_api_endpoints_addiction.docx
+++ b/002 - DOCUMENT/API Documentation/Olives/patient_api_endpoints_addiction.docx
@@ -9021,6 +9021,121 @@
           </w:p>
         </w:tc>
       </w:tr>
+      <w:tr>
+        <w:tc>
+          <w:tcPr>
+            <w:tcW w:w="1563" w:type="dxa"/>
+            <w:shd w:val="clear" w:color="auto" w:fill="auto"/>
+            <w:vAlign w:val="center"/>
+          </w:tcPr>
+          <w:p>
+            <w:pPr>
+              <w:pStyle w:val="ListParagraph"/>
+              <w:ind w:left="0"/>
+              <w:jc w:val="center"/>
+              <w:rPr>
+                <w:rFonts w:ascii="Times New Roman" w:hAnsi="Times New Roman" w:cs="Times New Roman"/>
+                <w:color w:val="000000" w:themeColor="text1"/>
+                <w:sz w:val="20"/>
+                <w:szCs w:val="20"/>
+              </w:rPr>
+            </w:pPr>
+            <w:r>
+              <w:rPr>
+                <w:rFonts w:ascii="Times New Roman" w:hAnsi="Times New Roman" w:cs="Times New Roman"/>
+                <w:color w:val="000000" w:themeColor="text1"/>
+                <w:sz w:val="20"/>
+                <w:szCs w:val="20"/>
+              </w:rPr>
+              <w:t>URL</w:t>
+            </w:r>
+          </w:p>
+        </w:tc>
+        <w:tc>
+          <w:tcPr>
+            <w:tcW w:w="1761" w:type="dxa"/>
+            <w:shd w:val="clear" w:color="auto" w:fill="auto"/>
+            <w:vAlign w:val="center"/>
+          </w:tcPr>
+          <w:p>
+            <w:pPr>
+              <w:pStyle w:val="ListParagraph"/>
+              <w:ind w:left="0"/>
+              <w:rPr>
+                <w:rFonts w:ascii="Times New Roman" w:hAnsi="Times New Roman" w:cs="Times New Roman"/>
+                <w:b/>
+                <w:color w:val="000000" w:themeColor="text1"/>
+                <w:sz w:val="20"/>
+                <w:szCs w:val="20"/>
+              </w:rPr>
+            </w:pPr>
+            <w:r>
+              <w:rPr>
+                <w:rFonts w:ascii="Times New Roman" w:hAnsi="Times New Roman" w:cs="Times New Roman"/>
+                <w:b/>
+                <w:color w:val="000000" w:themeColor="text1"/>
+                <w:sz w:val="20"/>
+                <w:szCs w:val="20"/>
+              </w:rPr>
+              <w:t>Id</w:t>
+            </w:r>
+          </w:p>
+        </w:tc>
+        <w:tc>
+          <w:tcPr>
+            <w:tcW w:w="1093" w:type="dxa"/>
+            <w:shd w:val="clear" w:color="auto" w:fill="auto"/>
+            <w:vAlign w:val="center"/>
+          </w:tcPr>
+          <w:p>
+            <w:pPr>
+              <w:pStyle w:val="ListParagraph"/>
+              <w:ind w:left="0"/>
+              <w:jc w:val="center"/>
+              <w:rPr>
+                <w:rFonts w:ascii="Times New Roman" w:hAnsi="Times New Roman" w:cs="Times New Roman"/>
+                <w:color w:val="000000" w:themeColor="text1"/>
+                <w:sz w:val="20"/>
+                <w:szCs w:val="20"/>
+              </w:rPr>
+            </w:pPr>
+            <w:r>
+              <w:rPr>
+                <w:rFonts w:ascii="Times New Roman" w:hAnsi="Times New Roman" w:cs="Times New Roman"/>
+                <w:color w:val="000000" w:themeColor="text1"/>
+                <w:sz w:val="20"/>
+                <w:szCs w:val="20"/>
+              </w:rPr>
+              <w:t>int</w:t>
+            </w:r>
+          </w:p>
+        </w:tc>
+        <w:tc>
+          <w:tcPr>
+            <w:tcW w:w="6498" w:type="dxa"/>
+            <w:shd w:val="clear" w:color="auto" w:fill="auto"/>
+          </w:tcPr>
+          <w:p>
+            <w:pPr>
+              <w:rPr>
+                <w:rFonts w:ascii="Times New Roman" w:hAnsi="Times New Roman" w:cs="Times New Roman"/>
+                <w:color w:val="000000" w:themeColor="text1"/>
+                <w:sz w:val="20"/>
+                <w:szCs w:val="20"/>
+              </w:rPr>
+            </w:pPr>
+            <w:r>
+              <w:rPr>
+                <w:rFonts w:ascii="Times New Roman" w:hAnsi="Times New Roman" w:cs="Times New Roman"/>
+                <w:color w:val="000000" w:themeColor="text1"/>
+                <w:sz w:val="20"/>
+                <w:szCs w:val="20"/>
+              </w:rPr>
+              <w:t>Id of addiction note</w:t>
+            </w:r>
+          </w:p>
+        </w:tc>
+      </w:tr>
     </w:tbl>
     <w:p>
       <w:pPr>
@@ -10939,16 +11054,8 @@
           <w:szCs w:val="28"/>
         </w:rPr>
       </w:pPr>
-    </w:p>
-    <w:p>
-      <w:pPr>
-        <w:rPr>
-          <w:rFonts w:ascii="Times New Roman" w:hAnsi="Times New Roman" w:cs="Times New Roman"/>
-          <w:color w:val="000000" w:themeColor="text1"/>
-          <w:sz w:val="28"/>
-          <w:szCs w:val="28"/>
-        </w:rPr>
-      </w:pPr>
+      <w:bookmarkStart w:id="0" w:name="_GoBack"/>
+      <w:bookmarkEnd w:id="0"/>
     </w:p>
     <w:p>
       <w:pPr>
@@ -14506,8 +14613,6 @@
               <w:lastRenderedPageBreak/>
               <w:t>400</w:t>
             </w:r>
-            <w:bookmarkStart w:id="0" w:name="_GoBack"/>
-            <w:bookmarkEnd w:id="0"/>
           </w:p>
           <w:p>
             <w:pPr>

</xml_diff>

<commit_message>
- Added status 403 with error code W019 to filter function.
</commit_message>
<xml_diff>
--- a/002 - DOCUMENT/API Documentation/Olives/patient_api_endpoints_addiction.docx
+++ b/002 - DOCUMENT/API Documentation/Olives/patient_api_endpoints_addiction.docx
@@ -11054,8 +11054,6 @@
           <w:szCs w:val="28"/>
         </w:rPr>
       </w:pPr>
-      <w:bookmarkStart w:id="0" w:name="_GoBack"/>
-      <w:bookmarkEnd w:id="0"/>
     </w:p>
     <w:p>
       <w:pPr>
@@ -15521,6 +15519,207 @@
                 <w:highlight w:val="white"/>
               </w:rPr>
               <w:t>W013</w:t>
+            </w:r>
+            <w:r>
+              <w:rPr>
+                <w:rFonts w:ascii="Consolas" w:hAnsi="Consolas" w:cs="Consolas"/>
+                <w:color w:val="A31515"/>
+                <w:sz w:val="19"/>
+                <w:szCs w:val="19"/>
+                <w:highlight w:val="white"/>
+                <w:lang w:val="vi-VN"/>
+              </w:rPr>
+              <w:t>"</w:t>
+            </w:r>
+          </w:p>
+          <w:p>
+            <w:pPr>
+              <w:rPr>
+                <w:rStyle w:val="sbrace"/>
+                <w:rFonts w:ascii="Times New Roman" w:hAnsi="Times New Roman" w:cs="Times New Roman"/>
+                <w:color w:val="000000" w:themeColor="text1"/>
+                <w:sz w:val="20"/>
+                <w:szCs w:val="20"/>
+              </w:rPr>
+            </w:pPr>
+            <w:r>
+              <w:rPr>
+                <w:rFonts w:ascii="Consolas" w:hAnsi="Consolas" w:cs="Consolas"/>
+                <w:color w:val="000000"/>
+                <w:sz w:val="19"/>
+                <w:szCs w:val="19"/>
+                <w:highlight w:val="white"/>
+                <w:lang w:val="vi-VN"/>
+              </w:rPr>
+              <w:t>}</w:t>
+            </w:r>
+          </w:p>
+        </w:tc>
+      </w:tr>
+      <w:tr>
+        <w:tc>
+          <w:tcPr>
+            <w:tcW w:w="1560" w:type="dxa"/>
+            <w:shd w:val="clear" w:color="auto" w:fill="auto"/>
+            <w:vAlign w:val="center"/>
+          </w:tcPr>
+          <w:p>
+            <w:pPr>
+              <w:pStyle w:val="ListParagraph"/>
+              <w:ind w:left="0"/>
+              <w:jc w:val="center"/>
+              <w:rPr>
+                <w:rFonts w:ascii="Times New Roman" w:hAnsi="Times New Roman" w:cs="Times New Roman"/>
+                <w:b/>
+                <w:color w:val="FF0000"/>
+                <w:sz w:val="20"/>
+                <w:szCs w:val="20"/>
+              </w:rPr>
+            </w:pPr>
+            <w:r>
+              <w:rPr>
+                <w:rFonts w:ascii="Times New Roman" w:hAnsi="Times New Roman" w:cs="Times New Roman"/>
+                <w:b/>
+                <w:color w:val="FF0000"/>
+                <w:sz w:val="20"/>
+                <w:szCs w:val="20"/>
+              </w:rPr>
+              <w:t>403</w:t>
+            </w:r>
+          </w:p>
+          <w:p>
+            <w:pPr>
+              <w:pStyle w:val="ListParagraph"/>
+              <w:ind w:left="0"/>
+              <w:rPr>
+                <w:rFonts w:ascii="Times New Roman" w:hAnsi="Times New Roman" w:cs="Times New Roman"/>
+                <w:color w:val="000000" w:themeColor="text1"/>
+                <w:sz w:val="20"/>
+                <w:szCs w:val="20"/>
+              </w:rPr>
+            </w:pPr>
+            <w:r>
+              <w:rPr>
+                <w:rFonts w:ascii="Times New Roman" w:hAnsi="Times New Roman" w:cs="Times New Roman"/>
+                <w:color w:val="000000" w:themeColor="text1"/>
+                <w:sz w:val="20"/>
+                <w:szCs w:val="20"/>
+              </w:rPr>
+              <w:t>Requester doesn’t have any relationship with the owner of allergies.</w:t>
+            </w:r>
+          </w:p>
+        </w:tc>
+        <w:tc>
+          <w:tcPr>
+            <w:tcW w:w="9355" w:type="dxa"/>
+            <w:shd w:val="clear" w:color="auto" w:fill="auto"/>
+            <w:vAlign w:val="center"/>
+          </w:tcPr>
+          <w:p>
+            <w:pPr>
+              <w:autoSpaceDE w:val="0"/>
+              <w:autoSpaceDN w:val="0"/>
+              <w:adjustRightInd w:val="0"/>
+              <w:rPr>
+                <w:rFonts w:ascii="Consolas" w:hAnsi="Consolas" w:cs="Consolas"/>
+                <w:color w:val="000000"/>
+                <w:sz w:val="19"/>
+                <w:szCs w:val="19"/>
+                <w:highlight w:val="white"/>
+                <w:lang w:val="vi-VN"/>
+              </w:rPr>
+            </w:pPr>
+            <w:r>
+              <w:rPr>
+                <w:rFonts w:ascii="Consolas" w:hAnsi="Consolas" w:cs="Consolas"/>
+                <w:color w:val="000000"/>
+                <w:sz w:val="19"/>
+                <w:szCs w:val="19"/>
+                <w:highlight w:val="white"/>
+                <w:lang w:val="vi-VN"/>
+              </w:rPr>
+              <w:t>{</w:t>
+            </w:r>
+          </w:p>
+          <w:p>
+            <w:pPr>
+              <w:autoSpaceDE w:val="0"/>
+              <w:autoSpaceDN w:val="0"/>
+              <w:adjustRightInd w:val="0"/>
+              <w:rPr>
+                <w:rFonts w:ascii="Consolas" w:hAnsi="Consolas" w:cs="Consolas"/>
+                <w:color w:val="000000"/>
+                <w:sz w:val="19"/>
+                <w:szCs w:val="19"/>
+                <w:highlight w:val="white"/>
+                <w:lang w:val="vi-VN"/>
+              </w:rPr>
+            </w:pPr>
+            <w:r>
+              <w:rPr>
+                <w:rFonts w:ascii="Consolas" w:hAnsi="Consolas" w:cs="Consolas"/>
+                <w:color w:val="000000"/>
+                <w:sz w:val="19"/>
+                <w:szCs w:val="19"/>
+                <w:highlight w:val="white"/>
+                <w:lang w:val="vi-VN"/>
+              </w:rPr>
+              <w:t xml:space="preserve">  </w:t>
+            </w:r>
+            <w:r>
+              <w:rPr>
+                <w:rFonts w:ascii="Consolas" w:hAnsi="Consolas" w:cs="Consolas"/>
+                <w:color w:val="2E75B6"/>
+                <w:sz w:val="19"/>
+                <w:szCs w:val="19"/>
+                <w:highlight w:val="white"/>
+                <w:lang w:val="vi-VN"/>
+              </w:rPr>
+              <w:t>"Error"</w:t>
+            </w:r>
+            <w:r>
+              <w:rPr>
+                <w:rFonts w:ascii="Consolas" w:hAnsi="Consolas" w:cs="Consolas"/>
+                <w:color w:val="000000"/>
+                <w:sz w:val="19"/>
+                <w:szCs w:val="19"/>
+                <w:highlight w:val="white"/>
+                <w:lang w:val="vi-VN"/>
+              </w:rPr>
+              <w:t xml:space="preserve">: </w:t>
+            </w:r>
+            <w:r>
+              <w:rPr>
+                <w:rFonts w:ascii="Consolas" w:hAnsi="Consolas" w:cs="Consolas"/>
+                <w:color w:val="A31515"/>
+                <w:sz w:val="19"/>
+                <w:szCs w:val="19"/>
+                <w:highlight w:val="white"/>
+                <w:lang w:val="vi-VN"/>
+              </w:rPr>
+              <w:t>"</w:t>
+            </w:r>
+            <w:r>
+              <w:rPr>
+                <w:rFonts w:ascii="Consolas" w:hAnsi="Consolas" w:cs="Consolas"/>
+                <w:color w:val="A31515"/>
+                <w:sz w:val="19"/>
+                <w:szCs w:val="19"/>
+                <w:highlight w:val="white"/>
+              </w:rPr>
+              <w:t>W01</w:t>
+            </w:r>
+            <w:bookmarkStart w:id="0" w:name="_GoBack"/>
+            <w:bookmarkEnd w:id="0"/>
+            <w:r>
+              <w:rPr>
+                <w:rFonts w:ascii="Consolas" w:hAnsi="Consolas" w:cs="Consolas"/>
+                <w:color w:val="A31515"/>
+                <w:sz w:val="19"/>
+                <w:szCs w:val="19"/>
+                <w:highlight w:val="white"/>
+              </w:rPr>
+              <w:t>9</w:t>
             </w:r>
             <w:r>
               <w:rPr>

</xml_diff>